<commit_message>
Some updates to query
</commit_message>
<xml_diff>
--- a/doc/Relazione1.docx
+++ b/doc/Relazione1.docx
@@ -70,46 +70,6 @@
           <w:szCs w:val="24"/>
         </w:rPr>
         <w:t>Luca Bighini 0000977083 luca.bighini@studio.unibo.it</w:t>
-      </w:r>
-    </w:p>
-    <w:p>
-      <w:pPr>
-        <w:jc w:val="center"/>
-        <w:sectPr>
-          <w:pgSz w:w="11906" w:h="16838" w:code="9"/>
-          <w:pgMar w:top="1418" w:right="1134" w:bottom="1134" w:left="1134" w:header="720" w:footer="720" w:gutter="0"/>
-          <w:cols w:space="720"/>
-          <w:vAlign w:val="center"/>
-        </w:sectPr>
-      </w:pPr>
-      <w:r>
-        <w:rPr>
-          <w:sz w:val="24"/>
-          <w:szCs w:val="24"/>
-        </w:rPr>
-        <w:t xml:space="preserve">Pietro </w:t>
-      </w:r>
-      <w:proofErr w:type="spellStart"/>
-      <w:r>
-        <w:rPr>
-          <w:sz w:val="24"/>
-          <w:szCs w:val="24"/>
-        </w:rPr>
-        <w:t>Tellarini</w:t>
-      </w:r>
-      <w:proofErr w:type="spellEnd"/>
-      <w:r>
-        <w:rPr>
-          <w:sz w:val="24"/>
-          <w:szCs w:val="24"/>
-        </w:rPr>
-        <w:t xml:space="preserve"> 0000971367 pietro.tellarini2@studio.unibo.it</w:t>
-      </w:r>
-    </w:p>
-    <w:p>
-      <w:r>
-        <w:lastRenderedPageBreak/>
-        <w:t>INDICE</w:t>
       </w:r>
     </w:p>
     <w:p>
@@ -242,23 +202,7 @@
           <w:sz w:val="28"/>
           <w:szCs w:val="28"/>
         </w:rPr>
-        <w:t xml:space="preserve">Le squadre si allenano settimanalmente in </w:t>
-      </w:r>
-      <w:proofErr w:type="gramStart"/>
-      <w:r>
-        <w:rPr>
-          <w:sz w:val="28"/>
-          <w:szCs w:val="28"/>
-        </w:rPr>
-        <w:t>5</w:t>
-      </w:r>
-      <w:proofErr w:type="gramEnd"/>
-      <w:r>
-        <w:rPr>
-          <w:sz w:val="28"/>
-          <w:szCs w:val="28"/>
-        </w:rPr>
-        <w:t xml:space="preserve"> palestre messe a disposizione dal comune: Cavina, Ravaglia, Volta, Pedagna, Paolini. Ogni palestra ha varie attrezzature per gli allenamenti (cerchi, palloni, coni, ecc.).</w:t>
+        <w:t>Le squadre si allenano settimanalmente in 5 palestre messe a disposizione dal comune: Cavina, Ravaglia, Volta, Pedagna, Paolini. Ogni palestra ha varie attrezzature per gli allenamenti (cerchi, palloni, coni, ecc.).</w:t>
       </w:r>
     </w:p>
     <w:p>
@@ -373,7 +317,7 @@
           <w:sz w:val="28"/>
           <w:szCs w:val="28"/>
         </w:rPr>
-        <w:t>Dato che l’interesse della nostra base di dati riguarda solo le squadre della società di Basket di Imola, nella memorizzazione dei campionati non viene tenuto conto delle squadre avversarie delle altre società. Ecco perché la relazione che lega il campionato alla squadra è 1-1, ovvero esiste una sola squadra della società che partecipa ad un campionato.</w:t>
+        <w:t>Dato che l’interesse della nostra base di dati riguarda solo le squadre della società di Basket di Imola, la memorizzazione dei campionati non viene tenuto conto delle squadre avversarie delle altre società. Ecco perché la relazione che lega il campionato alla squadra è 1-1, ovvero esiste una sola squadra della società che partecipa ad un campionato.</w:t>
       </w:r>
     </w:p>
     <w:p>
@@ -1771,14 +1715,7 @@
           <w:sz w:val="28"/>
           <w:szCs w:val="28"/>
         </w:rPr>
-        <w:t xml:space="preserve"> </w:t>
-      </w:r>
-      <w:r>
-        <w:rPr>
-          <w:sz w:val="28"/>
-          <w:szCs w:val="28"/>
-        </w:rPr>
-        <w:t>assegnandogli una squadra</w:t>
+        <w:t xml:space="preserve"> assegnandogli una squadra</w:t>
       </w:r>
     </w:p>
     <w:p>
@@ -2486,6 +2423,7 @@
           <w:sz w:val="32"/>
           <w:szCs w:val="32"/>
         </w:rPr>
+        <w:lastRenderedPageBreak/>
         <w:drawing>
           <wp:inline distT="0" distB="0" distL="0" distR="0" wp14:anchorId="4757F3A7" wp14:editId="142B28C9">
             <wp:extent cx="5344274" cy="1514685"/>
@@ -2537,7 +2475,6 @@
           <w:szCs w:val="24"/>
           <w:shd w:val="clear" w:color="auto" w:fill="FFFF00"/>
         </w:rPr>
-        <w:lastRenderedPageBreak/>
         <w:t xml:space="preserve">Ogni </w:t>
       </w:r>
       <w:r>
@@ -2903,7 +2840,6 @@
           <w:szCs w:val="32"/>
           <w:shd w:val="clear" w:color="auto" w:fill="FFFF00"/>
         </w:rPr>
-        <w:lastRenderedPageBreak/>
         <w:t>SCHEMA FINALE</w:t>
       </w:r>
       <w:r>
@@ -2971,7 +2907,6 @@
           <w:szCs w:val="40"/>
           <w:u w:val="single"/>
         </w:rPr>
-        <w:lastRenderedPageBreak/>
         <w:t>PROGETTAZIONE LOGICA</w:t>
       </w:r>
     </w:p>
@@ -3039,6 +2974,7 @@
                 <w:sz w:val="32"/>
                 <w:szCs w:val="32"/>
               </w:rPr>
+              <w:lastRenderedPageBreak/>
               <w:t>CONCETTO</w:t>
             </w:r>
           </w:p>
@@ -7177,21 +7113,7 @@
                 <w:sz w:val="28"/>
                 <w:szCs w:val="28"/>
               </w:rPr>
-              <w:t>d</w:t>
-            </w:r>
-            <w:r>
-              <w:rPr>
-                <w:sz w:val="28"/>
-                <w:szCs w:val="28"/>
-              </w:rPr>
-              <w:t>i</w:t>
-            </w:r>
-            <w:r>
-              <w:rPr>
-                <w:sz w:val="28"/>
-                <w:szCs w:val="28"/>
-              </w:rPr>
-              <w:t xml:space="preserve"> una squadra</w:t>
+              <w:t>di una squadra</w:t>
             </w:r>
           </w:p>
         </w:tc>
@@ -7261,14 +7183,7 @@
                 <w:sz w:val="28"/>
                 <w:szCs w:val="28"/>
               </w:rPr>
-              <w:t xml:space="preserve"> Visualizzare il campionato</w:t>
-            </w:r>
-            <w:r>
-              <w:rPr>
-                <w:sz w:val="28"/>
-                <w:szCs w:val="28"/>
-              </w:rPr>
-              <w:t xml:space="preserve"> </w:t>
+              <w:t xml:space="preserve"> Visualizzare il campionato </w:t>
             </w:r>
             <w:r>
               <w:rPr>
@@ -7289,14 +7204,7 @@
                 <w:sz w:val="28"/>
                 <w:szCs w:val="28"/>
               </w:rPr>
-              <w:t xml:space="preserve"> </w:t>
-            </w:r>
-            <w:r>
-              <w:rPr>
-                <w:sz w:val="28"/>
-                <w:szCs w:val="28"/>
-              </w:rPr>
-              <w:t>di ogni squadra</w:t>
+              <w:t xml:space="preserve"> di ogni squadra</w:t>
             </w:r>
           </w:p>
         </w:tc>
@@ -10589,14 +10497,7 @@
           <w:sz w:val="28"/>
           <w:szCs w:val="28"/>
         </w:rPr>
-        <w:t>2</w:t>
-      </w:r>
-      <w:r>
-        <w:rPr>
-          <w:sz w:val="28"/>
-          <w:szCs w:val="28"/>
-        </w:rPr>
-        <w:t>0</w:t>
+        <w:t>20</w:t>
       </w:r>
       <w:r>
         <w:rPr>
@@ -10756,23 +10657,7 @@
           <w:sz w:val="28"/>
           <w:szCs w:val="28"/>
         </w:rPr>
-        <w:t xml:space="preserve">mediamente una squadra possiede almeno </w:t>
-      </w:r>
-      <w:proofErr w:type="gramStart"/>
-      <w:r>
-        <w:rPr>
-          <w:sz w:val="28"/>
-          <w:szCs w:val="28"/>
-        </w:rPr>
-        <w:t>10</w:t>
-      </w:r>
-      <w:proofErr w:type="gramEnd"/>
-      <w:r>
-        <w:rPr>
-          <w:sz w:val="28"/>
-          <w:szCs w:val="28"/>
-        </w:rPr>
-        <w:t xml:space="preserve"> giocatori</w:t>
+        <w:t>mediamente una squadra possiede almeno 10 giocatori</w:t>
       </w:r>
       <w:r>
         <w:rPr>
@@ -11354,23 +11239,7 @@
           <w:sz w:val="28"/>
           <w:szCs w:val="28"/>
         </w:rPr>
-        <w:t xml:space="preserve"> Mediamente un giocatore nella sua carriera paga </w:t>
-      </w:r>
-      <w:proofErr w:type="gramStart"/>
-      <w:r>
-        <w:rPr>
-          <w:sz w:val="28"/>
-          <w:szCs w:val="28"/>
-        </w:rPr>
-        <w:t>4</w:t>
-      </w:r>
-      <w:proofErr w:type="gramEnd"/>
-      <w:r>
-        <w:rPr>
-          <w:sz w:val="28"/>
-          <w:szCs w:val="28"/>
-        </w:rPr>
-        <w:t xml:space="preserve"> quote.</w:t>
+        <w:t xml:space="preserve"> Mediamente un giocatore nella sua carriera paga 4 quote.</w:t>
       </w:r>
     </w:p>
     <w:tbl>
@@ -12792,14 +12661,7 @@
           <w:sz w:val="28"/>
           <w:szCs w:val="28"/>
         </w:rPr>
-        <w:t xml:space="preserve"> </w:t>
-      </w:r>
-      <w:r>
-        <w:rPr>
-          <w:sz w:val="28"/>
-          <w:szCs w:val="28"/>
-        </w:rPr>
-        <w:t>all’anno</w:t>
+        <w:t xml:space="preserve"> all’anno</w:t>
       </w:r>
     </w:p>
     <w:p>
@@ -12888,21 +12750,7 @@
           <w:sz w:val="32"/>
           <w:szCs w:val="32"/>
         </w:rPr>
-        <w:t>OP1</w:t>
-      </w:r>
-      <w:r>
-        <w:rPr>
-          <w:sz w:val="32"/>
-          <w:szCs w:val="32"/>
-        </w:rPr>
-        <w:t>2</w:t>
-      </w:r>
-      <w:r>
-        <w:rPr>
-          <w:sz w:val="32"/>
-          <w:szCs w:val="32"/>
-        </w:rPr>
-        <w:t xml:space="preserve"> – </w:t>
+        <w:t xml:space="preserve">OP12 – </w:t>
       </w:r>
       <w:r>
         <w:rPr>
@@ -13392,21 +13240,7 @@
           <w:sz w:val="32"/>
           <w:szCs w:val="32"/>
         </w:rPr>
-        <w:t>OP1</w:t>
-      </w:r>
-      <w:r>
-        <w:rPr>
-          <w:sz w:val="32"/>
-          <w:szCs w:val="32"/>
-        </w:rPr>
-        <w:t>3</w:t>
-      </w:r>
-      <w:r>
-        <w:rPr>
-          <w:sz w:val="32"/>
-          <w:szCs w:val="32"/>
-        </w:rPr>
-        <w:t xml:space="preserve"> </w:t>
+        <w:t xml:space="preserve">OP13 </w:t>
       </w:r>
       <w:r>
         <w:rPr>
@@ -14162,21 +13996,7 @@
           <w:sz w:val="32"/>
           <w:szCs w:val="32"/>
         </w:rPr>
-        <w:t>OP1</w:t>
-      </w:r>
-      <w:r>
-        <w:rPr>
-          <w:sz w:val="32"/>
-          <w:szCs w:val="32"/>
-        </w:rPr>
-        <w:t>4</w:t>
-      </w:r>
-      <w:r>
-        <w:rPr>
-          <w:sz w:val="32"/>
-          <w:szCs w:val="32"/>
-        </w:rPr>
-        <w:t xml:space="preserve"> – </w:t>
+        <w:t xml:space="preserve">OP14 – </w:t>
       </w:r>
       <w:r>
         <w:rPr>
@@ -14641,80 +14461,57 @@
           <w:sz w:val="32"/>
           <w:szCs w:val="32"/>
         </w:rPr>
-        <w:t>OP1</w:t>
-      </w:r>
-      <w:r>
+        <w:t xml:space="preserve">OP15 – </w:t>
+      </w:r>
+      <w:r>
+        <w:rPr>
+          <w:sz w:val="28"/>
+          <w:szCs w:val="28"/>
+        </w:rPr>
+        <w:t>VISUALIZZARE GLI ALLENAMENTI DI UNA SQUADRA</w:t>
+      </w:r>
+      <w:r>
+        <w:rPr>
+          <w:sz w:val="28"/>
+          <w:szCs w:val="28"/>
+        </w:rPr>
+        <w:t>INCLUSA LA</w:t>
+      </w:r>
+      <w:r>
+        <w:rPr>
+          <w:sz w:val="28"/>
+          <w:szCs w:val="28"/>
+        </w:rPr>
+        <w:t xml:space="preserve"> PALESTRA</w:t>
+      </w:r>
+    </w:p>
+    <w:p>
+      <w:pPr>
         <w:rPr>
           <w:sz w:val="32"/>
           <w:szCs w:val="32"/>
         </w:rPr>
-        <w:t>5</w:t>
-      </w:r>
+      </w:pPr>
       <w:r>
         <w:rPr>
           <w:sz w:val="32"/>
           <w:szCs w:val="32"/>
         </w:rPr>
-        <w:t xml:space="preserve"> – </w:t>
-      </w:r>
-      <w:r>
-        <w:rPr>
-          <w:sz w:val="28"/>
-          <w:szCs w:val="28"/>
-        </w:rPr>
-        <w:t>VISUALIZZARE GLI ALLENAMENTI DI UNA SQUADRA</w:t>
-      </w:r>
-      <w:r>
-        <w:rPr>
-          <w:sz w:val="28"/>
-          <w:szCs w:val="28"/>
-        </w:rPr>
-        <w:t>INCLUSA LA</w:t>
-      </w:r>
-      <w:r>
-        <w:rPr>
-          <w:sz w:val="28"/>
-          <w:szCs w:val="28"/>
-        </w:rPr>
-        <w:t xml:space="preserve"> PALESTRA</w:t>
-      </w:r>
-    </w:p>
-    <w:p>
-      <w:pPr>
+        <w:t xml:space="preserve">Mediamente una squadra </w:t>
+      </w:r>
+      <w:r>
         <w:rPr>
           <w:sz w:val="32"/>
           <w:szCs w:val="32"/>
         </w:rPr>
-      </w:pPr>
+        <w:t xml:space="preserve">fa </w:t>
+      </w:r>
       <w:r>
         <w:rPr>
           <w:sz w:val="32"/>
           <w:szCs w:val="32"/>
         </w:rPr>
-        <w:t xml:space="preserve">Mediamente una squadra </w:t>
-      </w:r>
-      <w:r>
-        <w:rPr>
-          <w:sz w:val="32"/>
-          <w:szCs w:val="32"/>
-        </w:rPr>
-        <w:t xml:space="preserve">fa </w:t>
-      </w:r>
-      <w:proofErr w:type="gramStart"/>
-      <w:r>
-        <w:rPr>
-          <w:sz w:val="32"/>
-          <w:szCs w:val="32"/>
-        </w:rPr>
-        <w:t>3</w:t>
-      </w:r>
-      <w:proofErr w:type="gramEnd"/>
-      <w:r>
-        <w:rPr>
-          <w:sz w:val="32"/>
-          <w:szCs w:val="32"/>
-        </w:rPr>
-        <w:t xml:space="preserve"> allenamenti a settimana</w:t>
+        <w:t>3 allenamenti a settimana</w:t>
       </w:r>
     </w:p>
     <w:tbl>
@@ -15293,21 +15090,7 @@
           <w:sz w:val="32"/>
           <w:szCs w:val="32"/>
         </w:rPr>
-        <w:t>OP1</w:t>
-      </w:r>
-      <w:r>
-        <w:rPr>
-          <w:sz w:val="32"/>
-          <w:szCs w:val="32"/>
-        </w:rPr>
-        <w:t>6</w:t>
-      </w:r>
-      <w:r>
-        <w:rPr>
-          <w:sz w:val="32"/>
-          <w:szCs w:val="32"/>
-        </w:rPr>
-        <w:t xml:space="preserve"> – </w:t>
+        <w:t xml:space="preserve">OP16 – </w:t>
       </w:r>
       <w:r>
         <w:rPr>
@@ -16267,21 +16050,7 @@
           <w:sz w:val="32"/>
           <w:szCs w:val="32"/>
         </w:rPr>
-        <w:t>OP1</w:t>
-      </w:r>
-      <w:r>
-        <w:rPr>
-          <w:sz w:val="32"/>
-          <w:szCs w:val="32"/>
-        </w:rPr>
-        <w:t>7</w:t>
-      </w:r>
-      <w:r>
-        <w:rPr>
-          <w:sz w:val="32"/>
-          <w:szCs w:val="32"/>
-        </w:rPr>
-        <w:t xml:space="preserve"> –</w:t>
+        <w:t>OP17 –</w:t>
       </w:r>
       <w:r>
         <w:rPr>
@@ -16650,21 +16419,7 @@
           <w:sz w:val="32"/>
           <w:szCs w:val="32"/>
         </w:rPr>
-        <w:t>OP1</w:t>
-      </w:r>
-      <w:r>
-        <w:rPr>
-          <w:sz w:val="32"/>
-          <w:szCs w:val="32"/>
-        </w:rPr>
-        <w:t>8</w:t>
-      </w:r>
-      <w:r>
-        <w:rPr>
-          <w:sz w:val="32"/>
-          <w:szCs w:val="32"/>
-        </w:rPr>
-        <w:t xml:space="preserve"> – </w:t>
+        <w:t xml:space="preserve">OP18 – </w:t>
       </w:r>
       <w:r>
         <w:rPr>
@@ -17516,6 +17271,7 @@
       </w:pPr>
       <w:r>
         <w:rPr>
+          <w:noProof/>
           <w:sz w:val="28"/>
           <w:szCs w:val="28"/>
         </w:rPr>
@@ -17717,14 +17473,7 @@
           <w:sz w:val="24"/>
           <w:szCs w:val="24"/>
         </w:rPr>
-        <w:t>D</w:t>
-      </w:r>
-      <w:r>
-        <w:rPr>
-          <w:sz w:val="24"/>
-          <w:szCs w:val="24"/>
-        </w:rPr>
-        <w:t>allo schema E/R sono state eliminate le seguenti relazioni:</w:t>
+        <w:t>Dallo schema E/R sono state eliminate le seguenti relazioni:</w:t>
       </w:r>
     </w:p>
     <w:p>
@@ -17774,14 +17523,7 @@
           <w:sz w:val="24"/>
           <w:szCs w:val="24"/>
         </w:rPr>
-        <w:t xml:space="preserve">” </w:t>
-      </w:r>
-      <w:r>
-        <w:rPr>
-          <w:sz w:val="24"/>
-          <w:szCs w:val="24"/>
-        </w:rPr>
-        <w:t xml:space="preserve">tra PALESTRA </w:t>
+        <w:t xml:space="preserve">” tra PALESTRA </w:t>
       </w:r>
       <w:r>
         <w:rPr>
@@ -17795,14 +17537,7 @@
           <w:sz w:val="24"/>
           <w:szCs w:val="24"/>
         </w:rPr>
-        <w:t xml:space="preserve"> ALLENAMENTO</w:t>
-      </w:r>
-      <w:r>
-        <w:rPr>
-          <w:sz w:val="24"/>
-          <w:szCs w:val="24"/>
-        </w:rPr>
-        <w:t>,</w:t>
+        <w:t xml:space="preserve"> ALLENAMENTO,</w:t>
       </w:r>
       <w:r>
         <w:rPr>
@@ -17836,21 +17571,7 @@
           <w:sz w:val="24"/>
           <w:szCs w:val="24"/>
         </w:rPr>
-        <w:t>Relazione “</w:t>
-      </w:r>
-      <w:r>
-        <w:rPr>
-          <w:sz w:val="24"/>
-          <w:szCs w:val="24"/>
-        </w:rPr>
-        <w:t>pratica</w:t>
-      </w:r>
-      <w:r>
-        <w:rPr>
-          <w:sz w:val="24"/>
-          <w:szCs w:val="24"/>
-        </w:rPr>
-        <w:t xml:space="preserve">” tra </w:t>
+        <w:t xml:space="preserve">Relazione “pratica” tra </w:t>
       </w:r>
       <w:r>
         <w:rPr>
@@ -17919,21 +17640,7 @@
           <w:sz w:val="24"/>
           <w:szCs w:val="24"/>
         </w:rPr>
-        <w:t xml:space="preserve"> “</w:t>
-      </w:r>
-      <w:r>
-        <w:rPr>
-          <w:sz w:val="24"/>
-          <w:szCs w:val="24"/>
-        </w:rPr>
-        <w:t>gestisce</w:t>
-      </w:r>
-      <w:r>
-        <w:rPr>
-          <w:sz w:val="24"/>
-          <w:szCs w:val="24"/>
-        </w:rPr>
-        <w:t xml:space="preserve">” tra SQUADRA e </w:t>
+        <w:t xml:space="preserve"> “gestisce” tra SQUADRA e </w:t>
       </w:r>
       <w:r>
         <w:rPr>
@@ -18280,35 +17987,7 @@
           <w:sz w:val="24"/>
           <w:szCs w:val="24"/>
         </w:rPr>
-        <w:t xml:space="preserve">Relazione “pratica” tra </w:t>
-      </w:r>
-      <w:r>
-        <w:rPr>
-          <w:sz w:val="24"/>
-          <w:szCs w:val="24"/>
-        </w:rPr>
-        <w:t>GIOCATORE</w:t>
-      </w:r>
-      <w:r>
-        <w:rPr>
-          <w:sz w:val="24"/>
-          <w:szCs w:val="24"/>
-        </w:rPr>
-        <w:t xml:space="preserve"> e </w:t>
-      </w:r>
-      <w:r>
-        <w:rPr>
-          <w:sz w:val="24"/>
-          <w:szCs w:val="24"/>
-        </w:rPr>
-        <w:t>STATISTICA GIOCATORE</w:t>
-      </w:r>
-      <w:r>
-        <w:rPr>
-          <w:sz w:val="24"/>
-          <w:szCs w:val="24"/>
-        </w:rPr>
-        <w:t xml:space="preserve">, importando la chiave esterna </w:t>
+        <w:t xml:space="preserve">Relazione “pratica” tra GIOCATORE e STATISTICA GIOCATORE, importando la chiave esterna </w:t>
       </w:r>
       <w:proofErr w:type="spellStart"/>
       <w:r>
@@ -18316,14 +17995,7 @@
           <w:sz w:val="24"/>
           <w:szCs w:val="24"/>
         </w:rPr>
-        <w:t>id</w:t>
-      </w:r>
-      <w:r>
-        <w:rPr>
-          <w:sz w:val="24"/>
-          <w:szCs w:val="24"/>
-        </w:rPr>
-        <w:t>Giocatore</w:t>
+        <w:t>idGiocatore</w:t>
       </w:r>
       <w:proofErr w:type="spellEnd"/>
       <w:r>
@@ -18705,49 +18377,7 @@
           <w:sz w:val="24"/>
           <w:szCs w:val="24"/>
         </w:rPr>
-        <w:t>Relazione “</w:t>
-      </w:r>
-      <w:r>
-        <w:rPr>
-          <w:sz w:val="24"/>
-          <w:szCs w:val="24"/>
-        </w:rPr>
-        <w:t>dispone</w:t>
-      </w:r>
-      <w:r>
-        <w:rPr>
-          <w:sz w:val="24"/>
-          <w:szCs w:val="24"/>
-        </w:rPr>
-        <w:t xml:space="preserve">” tra </w:t>
-      </w:r>
-      <w:r>
-        <w:rPr>
-          <w:sz w:val="24"/>
-          <w:szCs w:val="24"/>
-        </w:rPr>
-        <w:t>PALESTRA</w:t>
-      </w:r>
-      <w:r>
-        <w:rPr>
-          <w:sz w:val="24"/>
-          <w:szCs w:val="24"/>
-        </w:rPr>
-        <w:t xml:space="preserve"> e </w:t>
-      </w:r>
-      <w:r>
-        <w:rPr>
-          <w:sz w:val="24"/>
-          <w:szCs w:val="24"/>
-        </w:rPr>
-        <w:t>ATTREZZATURA</w:t>
-      </w:r>
-      <w:r>
-        <w:rPr>
-          <w:sz w:val="24"/>
-          <w:szCs w:val="24"/>
-        </w:rPr>
-        <w:t>, importando la chiave esterna id</w:t>
+        <w:t>Relazione “dispone” tra PALESTRA e ATTREZZATURA, importando la chiave esterna id</w:t>
       </w:r>
       <w:r>
         <w:rPr>
@@ -19901,14 +19531,7 @@
           <w:sz w:val="24"/>
           <w:szCs w:val="24"/>
         </w:rPr>
-        <w:t>Frequenza:</w:t>
-      </w:r>
-      <w:r>
-        <w:rPr>
-          <w:sz w:val="24"/>
-          <w:szCs w:val="24"/>
-        </w:rPr>
-        <w:t xml:space="preserve"> 30 all’anno</w:t>
+        <w:t>Frequenza: 30 all’anno</w:t>
       </w:r>
     </w:p>
     <w:p>
@@ -19958,14 +19581,7 @@
           <w:sz w:val="24"/>
           <w:szCs w:val="24"/>
         </w:rPr>
-        <w:t>=</w:t>
-      </w:r>
-      <w:r>
-        <w:rPr>
-          <w:sz w:val="24"/>
-          <w:szCs w:val="24"/>
-        </w:rPr>
-        <w:t xml:space="preserve"> </w:t>
+        <w:t xml:space="preserve">= </w:t>
       </w:r>
       <w:r>
         <w:rPr>
@@ -21376,17 +20992,126 @@
           <w:sz w:val="28"/>
           <w:szCs w:val="28"/>
         </w:rPr>
-        <w:t xml:space="preserve">, telefono, </w:t>
-      </w:r>
-      <w:proofErr w:type="gramStart"/>
-      <w:r>
-        <w:rPr>
-          <w:sz w:val="28"/>
-          <w:szCs w:val="28"/>
-        </w:rPr>
-        <w:t>email</w:t>
-      </w:r>
-      <w:proofErr w:type="gramEnd"/>
+        <w:t xml:space="preserve">, telefono, email, </w:t>
+      </w:r>
+      <w:proofErr w:type="spellStart"/>
+      <w:r>
+        <w:rPr>
+          <w:sz w:val="28"/>
+          <w:szCs w:val="28"/>
+        </w:rPr>
+        <w:t>n</w:t>
+      </w:r>
+      <w:r>
+        <w:rPr>
+          <w:sz w:val="28"/>
+          <w:szCs w:val="28"/>
+        </w:rPr>
+        <w:t>M</w:t>
+      </w:r>
+      <w:r>
+        <w:rPr>
+          <w:sz w:val="28"/>
+          <w:szCs w:val="28"/>
+        </w:rPr>
+        <w:t>aglia</w:t>
+      </w:r>
+      <w:proofErr w:type="spellEnd"/>
+      <w:r>
+        <w:rPr>
+          <w:sz w:val="28"/>
+          <w:szCs w:val="28"/>
+        </w:rPr>
+        <w:t>)</w:t>
+      </w:r>
+      <w:r>
+        <w:rPr>
+          <w:sz w:val="28"/>
+          <w:szCs w:val="28"/>
+        </w:rPr>
+        <w:t xml:space="preserve"> </w:t>
+      </w:r>
+    </w:p>
+    <w:p>
+      <w:pPr>
+        <w:rPr>
+          <w:sz w:val="28"/>
+          <w:szCs w:val="28"/>
+        </w:rPr>
+      </w:pPr>
+      <w:r>
+        <w:rPr>
+          <w:sz w:val="28"/>
+          <w:szCs w:val="28"/>
+        </w:rPr>
+        <w:t>ALLENATORE (</w:t>
+      </w:r>
+      <w:proofErr w:type="spellStart"/>
+      <w:r>
+        <w:rPr>
+          <w:sz w:val="28"/>
+          <w:szCs w:val="28"/>
+          <w:u w:val="single"/>
+        </w:rPr>
+        <w:t>idAllenatore</w:t>
+      </w:r>
+      <w:proofErr w:type="spellEnd"/>
+      <w:r>
+        <w:rPr>
+          <w:sz w:val="28"/>
+          <w:szCs w:val="28"/>
+        </w:rPr>
+        <w:t xml:space="preserve">, CF, nome, cognome, </w:t>
+      </w:r>
+      <w:proofErr w:type="spellStart"/>
+      <w:r>
+        <w:rPr>
+          <w:sz w:val="28"/>
+          <w:szCs w:val="28"/>
+        </w:rPr>
+        <w:t>eta</w:t>
+      </w:r>
+      <w:proofErr w:type="spellEnd"/>
+      <w:r>
+        <w:rPr>
+          <w:sz w:val="28"/>
+          <w:szCs w:val="28"/>
+        </w:rPr>
+        <w:t>, telefono, email</w:t>
+      </w:r>
+      <w:r>
+        <w:rPr>
+          <w:sz w:val="28"/>
+          <w:szCs w:val="28"/>
+        </w:rPr>
+        <w:t>)</w:t>
+      </w:r>
+    </w:p>
+    <w:p>
+      <w:pPr>
+        <w:spacing w:after="0"/>
+        <w:rPr>
+          <w:sz w:val="28"/>
+          <w:szCs w:val="28"/>
+        </w:rPr>
+      </w:pPr>
+      <w:r>
+        <w:rPr>
+          <w:sz w:val="28"/>
+          <w:szCs w:val="28"/>
+        </w:rPr>
+        <w:t>SQUADRA (</w:t>
+      </w:r>
+      <w:proofErr w:type="spellStart"/>
+      <w:r>
+        <w:rPr>
+          <w:sz w:val="28"/>
+          <w:szCs w:val="28"/>
+          <w:u w:val="single"/>
+        </w:rPr>
+        <w:t>idSquadra</w:t>
+      </w:r>
+      <w:proofErr w:type="spellEnd"/>
       <w:r>
         <w:rPr>
           <w:sz w:val="28"/>
@@ -21394,6 +21119,13 @@
         </w:rPr>
         <w:t xml:space="preserve">, </w:t>
       </w:r>
+      <w:r>
+        <w:rPr>
+          <w:sz w:val="28"/>
+          <w:szCs w:val="28"/>
+        </w:rPr>
+        <w:t xml:space="preserve">nome, annata, </w:t>
+      </w:r>
       <w:proofErr w:type="spellStart"/>
       <w:r>
         <w:rPr>
@@ -21407,14 +21139,14 @@
           <w:sz w:val="28"/>
           <w:szCs w:val="28"/>
         </w:rPr>
-        <w:t>M</w:t>
-      </w:r>
-      <w:r>
-        <w:rPr>
-          <w:sz w:val="28"/>
-          <w:szCs w:val="28"/>
-        </w:rPr>
-        <w:t>aglia</w:t>
+        <w:t>G</w:t>
+      </w:r>
+      <w:r>
+        <w:rPr>
+          <w:sz w:val="28"/>
+          <w:szCs w:val="28"/>
+        </w:rPr>
+        <w:t>iocatori</w:t>
       </w:r>
       <w:proofErr w:type="spellEnd"/>
       <w:r>
@@ -21422,8 +21154,303 @@
           <w:sz w:val="28"/>
           <w:szCs w:val="28"/>
         </w:rPr>
+        <w:t xml:space="preserve">, </w:t>
+      </w:r>
+      <w:proofErr w:type="spellStart"/>
+      <w:r>
+        <w:rPr>
+          <w:sz w:val="28"/>
+          <w:szCs w:val="28"/>
+        </w:rPr>
+        <w:t>idGiocatore</w:t>
+      </w:r>
+      <w:proofErr w:type="spellEnd"/>
+      <w:r>
+        <w:rPr>
+          <w:sz w:val="28"/>
+          <w:szCs w:val="28"/>
+        </w:rPr>
+        <w:t xml:space="preserve">, </w:t>
+      </w:r>
+      <w:proofErr w:type="spellStart"/>
+      <w:r>
+        <w:rPr>
+          <w:sz w:val="28"/>
+          <w:szCs w:val="28"/>
+        </w:rPr>
+        <w:t>id</w:t>
+      </w:r>
+      <w:r>
+        <w:rPr>
+          <w:sz w:val="28"/>
+          <w:szCs w:val="28"/>
+        </w:rPr>
+        <w:t>Allenatore</w:t>
+      </w:r>
+      <w:proofErr w:type="spellEnd"/>
+      <w:r>
+        <w:rPr>
+          <w:sz w:val="28"/>
+          <w:szCs w:val="28"/>
+        </w:rPr>
         <w:t>)</w:t>
       </w:r>
+    </w:p>
+    <w:p>
+      <w:pPr>
+        <w:spacing w:after="0"/>
+        <w:rPr>
+          <w:sz w:val="28"/>
+          <w:szCs w:val="28"/>
+        </w:rPr>
+      </w:pPr>
+      <w:r>
+        <w:rPr>
+          <w:sz w:val="28"/>
+          <w:szCs w:val="28"/>
+        </w:rPr>
+        <w:t xml:space="preserve">FK: </w:t>
+      </w:r>
+      <w:proofErr w:type="spellStart"/>
+      <w:r>
+        <w:rPr>
+          <w:sz w:val="28"/>
+          <w:szCs w:val="28"/>
+        </w:rPr>
+        <w:t>idGiocatore</w:t>
+      </w:r>
+      <w:proofErr w:type="spellEnd"/>
+      <w:r>
+        <w:rPr>
+          <w:sz w:val="28"/>
+          <w:szCs w:val="28"/>
+        </w:rPr>
+        <w:t xml:space="preserve"> REFERENCES GIOCATORE</w:t>
+      </w:r>
+    </w:p>
+    <w:p>
+      <w:pPr>
+        <w:rPr>
+          <w:sz w:val="28"/>
+          <w:szCs w:val="28"/>
+        </w:rPr>
+      </w:pPr>
+      <w:r>
+        <w:rPr>
+          <w:sz w:val="28"/>
+          <w:szCs w:val="28"/>
+        </w:rPr>
+        <w:t xml:space="preserve">FK: </w:t>
+      </w:r>
+      <w:proofErr w:type="spellStart"/>
+      <w:r>
+        <w:rPr>
+          <w:sz w:val="28"/>
+          <w:szCs w:val="28"/>
+        </w:rPr>
+        <w:t>idAllenatore</w:t>
+      </w:r>
+      <w:proofErr w:type="spellEnd"/>
+      <w:r>
+        <w:rPr>
+          <w:sz w:val="28"/>
+          <w:szCs w:val="28"/>
+        </w:rPr>
+        <w:t xml:space="preserve"> REFERENCES </w:t>
+      </w:r>
+      <w:r>
+        <w:rPr>
+          <w:sz w:val="28"/>
+          <w:szCs w:val="28"/>
+        </w:rPr>
+        <w:t>ALLENATORE</w:t>
+      </w:r>
+    </w:p>
+    <w:p>
+      <w:pPr>
+        <w:spacing w:after="0"/>
+        <w:rPr>
+          <w:sz w:val="28"/>
+          <w:szCs w:val="28"/>
+        </w:rPr>
+      </w:pPr>
+      <w:r>
+        <w:rPr>
+          <w:sz w:val="28"/>
+          <w:szCs w:val="28"/>
+        </w:rPr>
+        <w:t>CAMPIONATO (</w:t>
+      </w:r>
+      <w:r>
+        <w:rPr>
+          <w:sz w:val="28"/>
+          <w:szCs w:val="28"/>
+          <w:u w:val="single"/>
+        </w:rPr>
+        <w:t>livello</w:t>
+      </w:r>
+      <w:r>
+        <w:rPr>
+          <w:sz w:val="28"/>
+          <w:szCs w:val="28"/>
+        </w:rPr>
+        <w:t xml:space="preserve">, </w:t>
+      </w:r>
+      <w:proofErr w:type="spellStart"/>
+      <w:r>
+        <w:rPr>
+          <w:sz w:val="28"/>
+          <w:szCs w:val="28"/>
+          <w:u w:val="single"/>
+        </w:rPr>
+        <w:t>eta</w:t>
+      </w:r>
+      <w:proofErr w:type="spellEnd"/>
+      <w:r>
+        <w:rPr>
+          <w:sz w:val="28"/>
+          <w:szCs w:val="28"/>
+          <w:u w:val="single"/>
+        </w:rPr>
+        <w:t xml:space="preserve"> max</w:t>
+      </w:r>
+      <w:r>
+        <w:rPr>
+          <w:sz w:val="28"/>
+          <w:szCs w:val="28"/>
+        </w:rPr>
+        <w:t>, anno</w:t>
+      </w:r>
+      <w:r>
+        <w:rPr>
+          <w:sz w:val="28"/>
+          <w:szCs w:val="28"/>
+        </w:rPr>
+        <w:t xml:space="preserve">, </w:t>
+      </w:r>
+      <w:proofErr w:type="spellStart"/>
+      <w:r>
+        <w:rPr>
+          <w:sz w:val="28"/>
+          <w:szCs w:val="28"/>
+        </w:rPr>
+        <w:t>idPartita</w:t>
+      </w:r>
+      <w:proofErr w:type="spellEnd"/>
+      <w:r>
+        <w:rPr>
+          <w:sz w:val="28"/>
+          <w:szCs w:val="28"/>
+        </w:rPr>
+        <w:t>, idSquadra</w:t>
+      </w:r>
+      <w:r>
+        <w:rPr>
+          <w:sz w:val="28"/>
+          <w:szCs w:val="28"/>
+        </w:rPr>
+        <w:t>)</w:t>
+      </w:r>
+    </w:p>
+    <w:p>
+      <w:pPr>
+        <w:spacing w:after="0"/>
+        <w:rPr>
+          <w:sz w:val="28"/>
+          <w:szCs w:val="28"/>
+        </w:rPr>
+      </w:pPr>
+      <w:r>
+        <w:rPr>
+          <w:sz w:val="28"/>
+          <w:szCs w:val="28"/>
+        </w:rPr>
+        <w:t xml:space="preserve">FK: </w:t>
+      </w:r>
+      <w:proofErr w:type="spellStart"/>
+      <w:r>
+        <w:rPr>
+          <w:sz w:val="28"/>
+          <w:szCs w:val="28"/>
+        </w:rPr>
+        <w:t>idPartita</w:t>
+      </w:r>
+      <w:proofErr w:type="spellEnd"/>
+      <w:r>
+        <w:rPr>
+          <w:sz w:val="28"/>
+          <w:szCs w:val="28"/>
+        </w:rPr>
+        <w:t xml:space="preserve"> REFERENCES PARTITA</w:t>
+      </w:r>
+    </w:p>
+    <w:p>
+      <w:pPr>
+        <w:rPr>
+          <w:sz w:val="28"/>
+          <w:szCs w:val="28"/>
+        </w:rPr>
+      </w:pPr>
+      <w:r>
+        <w:rPr>
+          <w:sz w:val="28"/>
+          <w:szCs w:val="28"/>
+        </w:rPr>
+        <w:t xml:space="preserve">FK: idSquadra REFERENCES SQUADRA </w:t>
+      </w:r>
+    </w:p>
+    <w:p>
+      <w:pPr>
+        <w:rPr>
+          <w:sz w:val="28"/>
+          <w:szCs w:val="28"/>
+        </w:rPr>
+      </w:pPr>
+      <w:r>
+        <w:rPr>
+          <w:sz w:val="28"/>
+          <w:szCs w:val="28"/>
+        </w:rPr>
+        <w:t>PARTITA (</w:t>
+      </w:r>
+      <w:proofErr w:type="spellStart"/>
+      <w:r>
+        <w:rPr>
+          <w:sz w:val="28"/>
+          <w:szCs w:val="28"/>
+          <w:u w:val="single"/>
+        </w:rPr>
+        <w:t>idPartita</w:t>
+      </w:r>
+      <w:proofErr w:type="spellEnd"/>
+      <w:r>
+        <w:rPr>
+          <w:sz w:val="28"/>
+          <w:szCs w:val="28"/>
+        </w:rPr>
+        <w:t>, data, ora</w:t>
+      </w:r>
+      <w:r>
+        <w:rPr>
+          <w:sz w:val="28"/>
+          <w:szCs w:val="28"/>
+        </w:rPr>
+        <w:t>, avversari</w:t>
+      </w:r>
+      <w:r>
+        <w:rPr>
+          <w:sz w:val="28"/>
+          <w:szCs w:val="28"/>
+        </w:rPr>
+        <w:t>o</w:t>
+      </w:r>
+      <w:r>
+        <w:rPr>
+          <w:sz w:val="28"/>
+          <w:szCs w:val="28"/>
+        </w:rPr>
+        <w:t>, punti fatti, punti subiti)</w:t>
+      </w:r>
       <w:r>
         <w:rPr>
           <w:sz w:val="28"/>
@@ -21434,17 +21461,26 @@
     </w:p>
     <w:p>
       <w:pPr>
-        <w:rPr>
-          <w:sz w:val="28"/>
-          <w:szCs w:val="28"/>
-        </w:rPr>
-      </w:pPr>
-      <w:r>
-        <w:rPr>
-          <w:sz w:val="28"/>
-          <w:szCs w:val="28"/>
-        </w:rPr>
-        <w:t>ALLENATORE (</w:t>
+        <w:spacing w:after="0"/>
+        <w:rPr>
+          <w:sz w:val="28"/>
+          <w:szCs w:val="28"/>
+        </w:rPr>
+      </w:pPr>
+      <w:r>
+        <w:rPr>
+          <w:sz w:val="28"/>
+          <w:szCs w:val="28"/>
+        </w:rPr>
+        <w:t xml:space="preserve">STATISTICHE GIOCATORE </w:t>
+      </w:r>
+      <w:r>
+        <w:rPr>
+          <w:sz w:val="28"/>
+          <w:szCs w:val="28"/>
+          <w:u w:val="single"/>
+        </w:rPr>
+        <w:t>(</w:t>
       </w:r>
       <w:proofErr w:type="spellStart"/>
       <w:r>
@@ -21453,6 +21489,23 @@
           <w:szCs w:val="28"/>
           <w:u w:val="single"/>
         </w:rPr>
+        <w:t>idGiocatore</w:t>
+      </w:r>
+      <w:proofErr w:type="spellEnd"/>
+      <w:r>
+        <w:rPr>
+          <w:sz w:val="28"/>
+          <w:szCs w:val="28"/>
+        </w:rPr>
+        <w:t xml:space="preserve">, </w:t>
+      </w:r>
+      <w:proofErr w:type="spellStart"/>
+      <w:r>
+        <w:rPr>
+          <w:sz w:val="28"/>
+          <w:szCs w:val="28"/>
+          <w:u w:val="single"/>
+        </w:rPr>
         <w:t>id</w:t>
       </w:r>
       <w:r>
@@ -21461,7 +21514,7 @@
           <w:szCs w:val="28"/>
           <w:u w:val="single"/>
         </w:rPr>
-        <w:t>Allenatore</w:t>
+        <w:t>Partita</w:t>
       </w:r>
       <w:proofErr w:type="spellEnd"/>
       <w:r>
@@ -21469,7 +21522,30 @@
           <w:sz w:val="28"/>
           <w:szCs w:val="28"/>
         </w:rPr>
-        <w:t xml:space="preserve">, CF, nome, cognome, </w:t>
+        <w:t>, tiri liberi, 2 punti, 3 punti, falli, rimbalzi, palle recuperate, palle perse</w:t>
+      </w:r>
+      <w:r>
+        <w:rPr>
+          <w:sz w:val="28"/>
+          <w:szCs w:val="28"/>
+        </w:rPr>
+        <w:t>)</w:t>
+      </w:r>
+    </w:p>
+    <w:p>
+      <w:pPr>
+        <w:spacing w:after="0"/>
+        <w:rPr>
+          <w:sz w:val="28"/>
+          <w:szCs w:val="28"/>
+        </w:rPr>
+      </w:pPr>
+      <w:r>
+        <w:rPr>
+          <w:sz w:val="28"/>
+          <w:szCs w:val="28"/>
+        </w:rPr>
+        <w:t xml:space="preserve">FK: </w:t>
       </w:r>
       <w:proofErr w:type="spellStart"/>
       <w:r>
@@ -21477,7 +21553,7 @@
           <w:sz w:val="28"/>
           <w:szCs w:val="28"/>
         </w:rPr>
-        <w:t>eta</w:t>
+        <w:t>idGiocatore</w:t>
       </w:r>
       <w:proofErr w:type="spellEnd"/>
       <w:r>
@@ -21485,17 +21561,243 @@
           <w:sz w:val="28"/>
           <w:szCs w:val="28"/>
         </w:rPr>
-        <w:t xml:space="preserve">, telefono, </w:t>
-      </w:r>
-      <w:proofErr w:type="gramStart"/>
-      <w:r>
-        <w:rPr>
-          <w:sz w:val="28"/>
-          <w:szCs w:val="28"/>
-        </w:rPr>
-        <w:t>email</w:t>
-      </w:r>
-      <w:proofErr w:type="gramEnd"/>
+        <w:t xml:space="preserve"> REFERENCE</w:t>
+      </w:r>
+      <w:r>
+        <w:rPr>
+          <w:sz w:val="28"/>
+          <w:szCs w:val="28"/>
+        </w:rPr>
+        <w:t>S GIOCATORE</w:t>
+      </w:r>
+    </w:p>
+    <w:p>
+      <w:pPr>
+        <w:rPr>
+          <w:sz w:val="28"/>
+          <w:szCs w:val="28"/>
+        </w:rPr>
+      </w:pPr>
+      <w:r>
+        <w:rPr>
+          <w:sz w:val="28"/>
+          <w:szCs w:val="28"/>
+        </w:rPr>
+        <w:t>FK</w:t>
+      </w:r>
+      <w:r>
+        <w:rPr>
+          <w:sz w:val="28"/>
+          <w:szCs w:val="28"/>
+        </w:rPr>
+        <w:t xml:space="preserve">: </w:t>
+      </w:r>
+      <w:proofErr w:type="spellStart"/>
+      <w:r>
+        <w:rPr>
+          <w:sz w:val="28"/>
+          <w:szCs w:val="28"/>
+        </w:rPr>
+        <w:t>idPartita</w:t>
+      </w:r>
+      <w:proofErr w:type="spellEnd"/>
+      <w:r>
+        <w:rPr>
+          <w:sz w:val="28"/>
+          <w:szCs w:val="28"/>
+        </w:rPr>
+        <w:t xml:space="preserve"> REFERENCES PARTITA</w:t>
+      </w:r>
+    </w:p>
+    <w:p>
+      <w:pPr>
+        <w:spacing w:after="0"/>
+        <w:rPr>
+          <w:sz w:val="28"/>
+          <w:szCs w:val="28"/>
+        </w:rPr>
+      </w:pPr>
+      <w:r>
+        <w:rPr>
+          <w:sz w:val="28"/>
+          <w:szCs w:val="28"/>
+        </w:rPr>
+        <w:t>ALLENAMENTO (</w:t>
+      </w:r>
+      <w:r>
+        <w:rPr>
+          <w:sz w:val="28"/>
+          <w:szCs w:val="28"/>
+          <w:u w:val="single"/>
+        </w:rPr>
+        <w:t>idSquadra</w:t>
+      </w:r>
+      <w:r>
+        <w:rPr>
+          <w:sz w:val="28"/>
+          <w:szCs w:val="28"/>
+        </w:rPr>
+        <w:t xml:space="preserve">, </w:t>
+      </w:r>
+      <w:r>
+        <w:rPr>
+          <w:sz w:val="28"/>
+          <w:szCs w:val="28"/>
+          <w:u w:val="single"/>
+        </w:rPr>
+        <w:t>giorno</w:t>
+      </w:r>
+      <w:r>
+        <w:rPr>
+          <w:sz w:val="28"/>
+          <w:szCs w:val="28"/>
+        </w:rPr>
+        <w:t xml:space="preserve">, </w:t>
+      </w:r>
+      <w:r>
+        <w:rPr>
+          <w:sz w:val="28"/>
+          <w:szCs w:val="28"/>
+          <w:u w:val="single"/>
+        </w:rPr>
+        <w:t>ora</w:t>
+      </w:r>
+      <w:r>
+        <w:rPr>
+          <w:sz w:val="28"/>
+          <w:szCs w:val="28"/>
+        </w:rPr>
+        <w:t>, durata, idPalestra)</w:t>
+      </w:r>
+    </w:p>
+    <w:p>
+      <w:pPr>
+        <w:spacing w:after="0"/>
+        <w:rPr>
+          <w:sz w:val="28"/>
+          <w:szCs w:val="28"/>
+        </w:rPr>
+      </w:pPr>
+      <w:r>
+        <w:rPr>
+          <w:sz w:val="28"/>
+          <w:szCs w:val="28"/>
+        </w:rPr>
+        <w:t xml:space="preserve">FK: </w:t>
+      </w:r>
+      <w:r>
+        <w:rPr>
+          <w:sz w:val="28"/>
+          <w:szCs w:val="28"/>
+        </w:rPr>
+        <w:t>idSquadra REFERENCE</w:t>
+      </w:r>
+      <w:r>
+        <w:rPr>
+          <w:sz w:val="28"/>
+          <w:szCs w:val="28"/>
+        </w:rPr>
+        <w:t>S</w:t>
+      </w:r>
+      <w:r>
+        <w:rPr>
+          <w:sz w:val="28"/>
+          <w:szCs w:val="28"/>
+        </w:rPr>
+        <w:t xml:space="preserve"> SQUADRA</w:t>
+      </w:r>
+    </w:p>
+    <w:p>
+      <w:pPr>
+        <w:rPr>
+          <w:sz w:val="28"/>
+          <w:szCs w:val="28"/>
+        </w:rPr>
+      </w:pPr>
+      <w:r>
+        <w:rPr>
+          <w:sz w:val="28"/>
+          <w:szCs w:val="28"/>
+        </w:rPr>
+        <w:t>FK: id</w:t>
+      </w:r>
+      <w:r>
+        <w:rPr>
+          <w:sz w:val="28"/>
+          <w:szCs w:val="28"/>
+        </w:rPr>
+        <w:t>Palestra REFERENCE</w:t>
+      </w:r>
+      <w:r>
+        <w:rPr>
+          <w:sz w:val="28"/>
+          <w:szCs w:val="28"/>
+        </w:rPr>
+        <w:t>S</w:t>
+      </w:r>
+      <w:r>
+        <w:rPr>
+          <w:sz w:val="28"/>
+          <w:szCs w:val="28"/>
+        </w:rPr>
+        <w:t xml:space="preserve"> PALESTRA</w:t>
+      </w:r>
+      <w:r>
+        <w:rPr>
+          <w:sz w:val="28"/>
+          <w:szCs w:val="28"/>
+        </w:rPr>
+        <w:t xml:space="preserve">    </w:t>
+      </w:r>
+    </w:p>
+    <w:p>
+      <w:pPr>
+        <w:spacing w:after="0"/>
+        <w:rPr>
+          <w:sz w:val="28"/>
+          <w:szCs w:val="28"/>
+        </w:rPr>
+      </w:pPr>
+      <w:r>
+        <w:rPr>
+          <w:sz w:val="28"/>
+          <w:szCs w:val="28"/>
+        </w:rPr>
+        <w:t>PALESTRA (</w:t>
+      </w:r>
+      <w:proofErr w:type="spellStart"/>
+      <w:r>
+        <w:rPr>
+          <w:sz w:val="28"/>
+          <w:szCs w:val="28"/>
+          <w:u w:val="single"/>
+        </w:rPr>
+        <w:t>idPalestra</w:t>
+      </w:r>
+      <w:proofErr w:type="spellEnd"/>
+      <w:r>
+        <w:rPr>
+          <w:sz w:val="28"/>
+          <w:szCs w:val="28"/>
+        </w:rPr>
+        <w:t>, indirizzo, nome</w:t>
+      </w:r>
+      <w:r>
+        <w:rPr>
+          <w:sz w:val="28"/>
+          <w:szCs w:val="28"/>
+        </w:rPr>
+        <w:t xml:space="preserve">, </w:t>
+      </w:r>
+      <w:proofErr w:type="spellStart"/>
+      <w:r>
+        <w:rPr>
+          <w:sz w:val="28"/>
+          <w:szCs w:val="28"/>
+        </w:rPr>
+        <w:t>idAttrezzatura</w:t>
+      </w:r>
+      <w:proofErr w:type="spellEnd"/>
       <w:r>
         <w:rPr>
           <w:sz w:val="28"/>
@@ -21506,6 +21808,84 @@
     </w:p>
     <w:p>
       <w:pPr>
+        <w:rPr>
+          <w:sz w:val="28"/>
+          <w:szCs w:val="28"/>
+        </w:rPr>
+      </w:pPr>
+      <w:r>
+        <w:rPr>
+          <w:sz w:val="28"/>
+          <w:szCs w:val="28"/>
+        </w:rPr>
+        <w:t xml:space="preserve">FK: </w:t>
+      </w:r>
+      <w:proofErr w:type="spellStart"/>
+      <w:r>
+        <w:rPr>
+          <w:sz w:val="28"/>
+          <w:szCs w:val="28"/>
+        </w:rPr>
+        <w:t>idAttrezzatura</w:t>
+      </w:r>
+      <w:proofErr w:type="spellEnd"/>
+      <w:r>
+        <w:rPr>
+          <w:sz w:val="28"/>
+          <w:szCs w:val="28"/>
+        </w:rPr>
+        <w:t xml:space="preserve"> REFERENCES ATTREZZATURA</w:t>
+      </w:r>
+    </w:p>
+    <w:p>
+      <w:pPr>
+        <w:rPr>
+          <w:sz w:val="28"/>
+          <w:szCs w:val="28"/>
+        </w:rPr>
+      </w:pPr>
+      <w:r>
+        <w:rPr>
+          <w:sz w:val="28"/>
+          <w:szCs w:val="28"/>
+        </w:rPr>
+        <w:t>ATTREZZ</w:t>
+      </w:r>
+      <w:r>
+        <w:rPr>
+          <w:sz w:val="28"/>
+          <w:szCs w:val="28"/>
+        </w:rPr>
+        <w:t>ATURA (</w:t>
+      </w:r>
+      <w:proofErr w:type="spellStart"/>
+      <w:r>
+        <w:rPr>
+          <w:sz w:val="28"/>
+          <w:szCs w:val="28"/>
+          <w:u w:val="single"/>
+        </w:rPr>
+        <w:t>idAttrezzatura</w:t>
+      </w:r>
+      <w:proofErr w:type="spellEnd"/>
+      <w:r>
+        <w:rPr>
+          <w:sz w:val="28"/>
+          <w:szCs w:val="28"/>
+          <w:u w:val="single"/>
+        </w:rPr>
+        <w:t xml:space="preserve">, </w:t>
+      </w:r>
+      <w:r>
+        <w:rPr>
+          <w:sz w:val="28"/>
+          <w:szCs w:val="28"/>
+        </w:rPr>
+        <w:t>quantità, descrizione)</w:t>
+      </w:r>
+    </w:p>
+    <w:p>
+      <w:pPr>
         <w:spacing w:after="0"/>
         <w:rPr>
           <w:sz w:val="28"/>
@@ -21517,15 +21897,24 @@
           <w:sz w:val="28"/>
           <w:szCs w:val="28"/>
         </w:rPr>
-        <w:t>SQUADRA (</w:t>
-      </w:r>
+        <w:t>CAMPO ESTIVO (</w:t>
+      </w:r>
+      <w:proofErr w:type="spellStart"/>
       <w:r>
         <w:rPr>
           <w:sz w:val="28"/>
           <w:szCs w:val="28"/>
           <w:u w:val="single"/>
         </w:rPr>
-        <w:t>idSquadra</w:t>
+        <w:t>idCampoEstivo</w:t>
+      </w:r>
+      <w:proofErr w:type="spellEnd"/>
+      <w:r>
+        <w:rPr>
+          <w:sz w:val="28"/>
+          <w:szCs w:val="28"/>
+        </w:rPr>
+        <w:t>, anno, settimana, descrizione</w:t>
       </w:r>
       <w:r>
         <w:rPr>
@@ -21534,34 +21923,13 @@
         </w:rPr>
         <w:t xml:space="preserve">, </w:t>
       </w:r>
-      <w:r>
-        <w:rPr>
-          <w:sz w:val="28"/>
-          <w:szCs w:val="28"/>
-        </w:rPr>
-        <w:t xml:space="preserve">nome, annata, </w:t>
-      </w:r>
       <w:proofErr w:type="spellStart"/>
       <w:r>
         <w:rPr>
           <w:sz w:val="28"/>
           <w:szCs w:val="28"/>
         </w:rPr>
-        <w:t>n</w:t>
-      </w:r>
-      <w:r>
-        <w:rPr>
-          <w:sz w:val="28"/>
-          <w:szCs w:val="28"/>
-        </w:rPr>
-        <w:t>G</w:t>
-      </w:r>
-      <w:r>
-        <w:rPr>
-          <w:sz w:val="28"/>
-          <w:szCs w:val="28"/>
-        </w:rPr>
-        <w:t>iocatori</w:t>
+        <w:t>idAllenatore</w:t>
       </w:r>
       <w:proofErr w:type="spellEnd"/>
       <w:r>
@@ -21593,781 +21961,9 @@
           <w:sz w:val="28"/>
           <w:szCs w:val="28"/>
         </w:rPr>
-        <w:t>id</w:t>
-      </w:r>
-      <w:r>
-        <w:rPr>
-          <w:sz w:val="28"/>
-          <w:szCs w:val="28"/>
-        </w:rPr>
-        <w:t>Allenatore</w:t>
+        <w:t>idPalestra</w:t>
       </w:r>
       <w:proofErr w:type="spellEnd"/>
-      <w:r>
-        <w:rPr>
-          <w:sz w:val="28"/>
-          <w:szCs w:val="28"/>
-        </w:rPr>
-        <w:t>)</w:t>
-      </w:r>
-    </w:p>
-    <w:p>
-      <w:pPr>
-        <w:spacing w:after="0"/>
-        <w:rPr>
-          <w:sz w:val="28"/>
-          <w:szCs w:val="28"/>
-        </w:rPr>
-      </w:pPr>
-      <w:r>
-        <w:rPr>
-          <w:sz w:val="28"/>
-          <w:szCs w:val="28"/>
-        </w:rPr>
-        <w:t xml:space="preserve">FK: </w:t>
-      </w:r>
-      <w:proofErr w:type="spellStart"/>
-      <w:r>
-        <w:rPr>
-          <w:sz w:val="28"/>
-          <w:szCs w:val="28"/>
-        </w:rPr>
-        <w:t>idGiocatore</w:t>
-      </w:r>
-      <w:proofErr w:type="spellEnd"/>
-      <w:r>
-        <w:rPr>
-          <w:sz w:val="28"/>
-          <w:szCs w:val="28"/>
-        </w:rPr>
-        <w:t xml:space="preserve"> REFERENCES GIOCATORE</w:t>
-      </w:r>
-    </w:p>
-    <w:p>
-      <w:pPr>
-        <w:rPr>
-          <w:sz w:val="28"/>
-          <w:szCs w:val="28"/>
-        </w:rPr>
-      </w:pPr>
-      <w:r>
-        <w:rPr>
-          <w:sz w:val="28"/>
-          <w:szCs w:val="28"/>
-        </w:rPr>
-        <w:t xml:space="preserve">FK: </w:t>
-      </w:r>
-      <w:proofErr w:type="spellStart"/>
-      <w:r>
-        <w:rPr>
-          <w:sz w:val="28"/>
-          <w:szCs w:val="28"/>
-        </w:rPr>
-        <w:t>idAllenatore</w:t>
-      </w:r>
-      <w:proofErr w:type="spellEnd"/>
-      <w:r>
-        <w:rPr>
-          <w:sz w:val="28"/>
-          <w:szCs w:val="28"/>
-        </w:rPr>
-        <w:t xml:space="preserve"> REFERENCES </w:t>
-      </w:r>
-      <w:r>
-        <w:rPr>
-          <w:sz w:val="28"/>
-          <w:szCs w:val="28"/>
-        </w:rPr>
-        <w:t>ALLENATORE</w:t>
-      </w:r>
-    </w:p>
-    <w:p>
-      <w:pPr>
-        <w:spacing w:after="0"/>
-        <w:rPr>
-          <w:sz w:val="28"/>
-          <w:szCs w:val="28"/>
-        </w:rPr>
-      </w:pPr>
-      <w:r>
-        <w:rPr>
-          <w:sz w:val="28"/>
-          <w:szCs w:val="28"/>
-        </w:rPr>
-        <w:t>CAMPIONATO (</w:t>
-      </w:r>
-      <w:r>
-        <w:rPr>
-          <w:sz w:val="28"/>
-          <w:szCs w:val="28"/>
-          <w:u w:val="single"/>
-        </w:rPr>
-        <w:t>livello</w:t>
-      </w:r>
-      <w:r>
-        <w:rPr>
-          <w:sz w:val="28"/>
-          <w:szCs w:val="28"/>
-        </w:rPr>
-        <w:t xml:space="preserve">, </w:t>
-      </w:r>
-      <w:proofErr w:type="spellStart"/>
-      <w:r>
-        <w:rPr>
-          <w:sz w:val="28"/>
-          <w:szCs w:val="28"/>
-          <w:u w:val="single"/>
-        </w:rPr>
-        <w:t>eta</w:t>
-      </w:r>
-      <w:proofErr w:type="spellEnd"/>
-      <w:r>
-        <w:rPr>
-          <w:sz w:val="28"/>
-          <w:szCs w:val="28"/>
-          <w:u w:val="single"/>
-        </w:rPr>
-        <w:t xml:space="preserve"> max</w:t>
-      </w:r>
-      <w:r>
-        <w:rPr>
-          <w:sz w:val="28"/>
-          <w:szCs w:val="28"/>
-        </w:rPr>
-        <w:t>, anno</w:t>
-      </w:r>
-      <w:r>
-        <w:rPr>
-          <w:sz w:val="28"/>
-          <w:szCs w:val="28"/>
-        </w:rPr>
-        <w:t xml:space="preserve">, </w:t>
-      </w:r>
-      <w:proofErr w:type="spellStart"/>
-      <w:r>
-        <w:rPr>
-          <w:sz w:val="28"/>
-          <w:szCs w:val="28"/>
-        </w:rPr>
-        <w:t>idPartita</w:t>
-      </w:r>
-      <w:proofErr w:type="spellEnd"/>
-      <w:r>
-        <w:rPr>
-          <w:sz w:val="28"/>
-          <w:szCs w:val="28"/>
-        </w:rPr>
-        <w:t>, idSquadra</w:t>
-      </w:r>
-      <w:r>
-        <w:rPr>
-          <w:sz w:val="28"/>
-          <w:szCs w:val="28"/>
-        </w:rPr>
-        <w:t>)</w:t>
-      </w:r>
-    </w:p>
-    <w:p>
-      <w:pPr>
-        <w:spacing w:after="0"/>
-        <w:rPr>
-          <w:sz w:val="28"/>
-          <w:szCs w:val="28"/>
-        </w:rPr>
-      </w:pPr>
-      <w:r>
-        <w:rPr>
-          <w:sz w:val="28"/>
-          <w:szCs w:val="28"/>
-        </w:rPr>
-        <w:t xml:space="preserve">FK: </w:t>
-      </w:r>
-      <w:proofErr w:type="spellStart"/>
-      <w:r>
-        <w:rPr>
-          <w:sz w:val="28"/>
-          <w:szCs w:val="28"/>
-        </w:rPr>
-        <w:t>idPartita</w:t>
-      </w:r>
-      <w:proofErr w:type="spellEnd"/>
-      <w:r>
-        <w:rPr>
-          <w:sz w:val="28"/>
-          <w:szCs w:val="28"/>
-        </w:rPr>
-        <w:t xml:space="preserve"> REFERENCES PARTITA</w:t>
-      </w:r>
-    </w:p>
-    <w:p>
-      <w:pPr>
-        <w:rPr>
-          <w:sz w:val="28"/>
-          <w:szCs w:val="28"/>
-        </w:rPr>
-      </w:pPr>
-      <w:r>
-        <w:rPr>
-          <w:sz w:val="28"/>
-          <w:szCs w:val="28"/>
-        </w:rPr>
-        <w:t xml:space="preserve">FK: idSquadra REFERENCES SQUADRA </w:t>
-      </w:r>
-    </w:p>
-    <w:p>
-      <w:pPr>
-        <w:rPr>
-          <w:sz w:val="28"/>
-          <w:szCs w:val="28"/>
-        </w:rPr>
-      </w:pPr>
-      <w:r>
-        <w:rPr>
-          <w:sz w:val="28"/>
-          <w:szCs w:val="28"/>
-        </w:rPr>
-        <w:t>PARTITA (</w:t>
-      </w:r>
-      <w:proofErr w:type="spellStart"/>
-      <w:r>
-        <w:rPr>
-          <w:sz w:val="28"/>
-          <w:szCs w:val="28"/>
-          <w:u w:val="single"/>
-        </w:rPr>
-        <w:t>idPartita</w:t>
-      </w:r>
-      <w:proofErr w:type="spellEnd"/>
-      <w:r>
-        <w:rPr>
-          <w:sz w:val="28"/>
-          <w:szCs w:val="28"/>
-        </w:rPr>
-        <w:t>, data, ora</w:t>
-      </w:r>
-      <w:r>
-        <w:rPr>
-          <w:sz w:val="28"/>
-          <w:szCs w:val="28"/>
-        </w:rPr>
-        <w:t>, avversari</w:t>
-      </w:r>
-      <w:r>
-        <w:rPr>
-          <w:sz w:val="28"/>
-          <w:szCs w:val="28"/>
-        </w:rPr>
-        <w:t>o</w:t>
-      </w:r>
-      <w:r>
-        <w:rPr>
-          <w:sz w:val="28"/>
-          <w:szCs w:val="28"/>
-        </w:rPr>
-        <w:t>, punti fatti, punti subiti)</w:t>
-      </w:r>
-      <w:r>
-        <w:rPr>
-          <w:sz w:val="28"/>
-          <w:szCs w:val="28"/>
-        </w:rPr>
-        <w:t xml:space="preserve"> </w:t>
-      </w:r>
-    </w:p>
-    <w:p>
-      <w:pPr>
-        <w:spacing w:after="0"/>
-        <w:rPr>
-          <w:sz w:val="28"/>
-          <w:szCs w:val="28"/>
-        </w:rPr>
-      </w:pPr>
-      <w:r>
-        <w:rPr>
-          <w:sz w:val="28"/>
-          <w:szCs w:val="28"/>
-        </w:rPr>
-        <w:t xml:space="preserve">STATISTICHE GIOCATORE </w:t>
-      </w:r>
-      <w:r>
-        <w:rPr>
-          <w:sz w:val="28"/>
-          <w:szCs w:val="28"/>
-          <w:u w:val="single"/>
-        </w:rPr>
-        <w:t>(</w:t>
-      </w:r>
-      <w:proofErr w:type="spellStart"/>
-      <w:r>
-        <w:rPr>
-          <w:sz w:val="28"/>
-          <w:szCs w:val="28"/>
-          <w:u w:val="single"/>
-        </w:rPr>
-        <w:t>idGiocatore</w:t>
-      </w:r>
-      <w:proofErr w:type="spellEnd"/>
-      <w:r>
-        <w:rPr>
-          <w:sz w:val="28"/>
-          <w:szCs w:val="28"/>
-        </w:rPr>
-        <w:t xml:space="preserve">, </w:t>
-      </w:r>
-      <w:proofErr w:type="spellStart"/>
-      <w:r>
-        <w:rPr>
-          <w:sz w:val="28"/>
-          <w:szCs w:val="28"/>
-          <w:u w:val="single"/>
-        </w:rPr>
-        <w:t>id</w:t>
-      </w:r>
-      <w:r>
-        <w:rPr>
-          <w:sz w:val="28"/>
-          <w:szCs w:val="28"/>
-          <w:u w:val="single"/>
-        </w:rPr>
-        <w:t>Partita</w:t>
-      </w:r>
-      <w:proofErr w:type="spellEnd"/>
-      <w:r>
-        <w:rPr>
-          <w:sz w:val="28"/>
-          <w:szCs w:val="28"/>
-        </w:rPr>
-        <w:t>, tiri liberi, 2 punti, 3 punti, falli, rimbalzi, palle recuperate, palle perse</w:t>
-      </w:r>
-      <w:r>
-        <w:rPr>
-          <w:sz w:val="28"/>
-          <w:szCs w:val="28"/>
-        </w:rPr>
-        <w:t>)</w:t>
-      </w:r>
-    </w:p>
-    <w:p>
-      <w:pPr>
-        <w:spacing w:after="0"/>
-        <w:rPr>
-          <w:sz w:val="28"/>
-          <w:szCs w:val="28"/>
-        </w:rPr>
-      </w:pPr>
-      <w:r>
-        <w:rPr>
-          <w:sz w:val="28"/>
-          <w:szCs w:val="28"/>
-        </w:rPr>
-        <w:t xml:space="preserve">FK: </w:t>
-      </w:r>
-      <w:proofErr w:type="spellStart"/>
-      <w:r>
-        <w:rPr>
-          <w:sz w:val="28"/>
-          <w:szCs w:val="28"/>
-        </w:rPr>
-        <w:t>idGiocatore</w:t>
-      </w:r>
-      <w:proofErr w:type="spellEnd"/>
-      <w:r>
-        <w:rPr>
-          <w:sz w:val="28"/>
-          <w:szCs w:val="28"/>
-        </w:rPr>
-        <w:t xml:space="preserve"> REFERENCE</w:t>
-      </w:r>
-      <w:r>
-        <w:rPr>
-          <w:sz w:val="28"/>
-          <w:szCs w:val="28"/>
-        </w:rPr>
-        <w:t>S GIOCATORE</w:t>
-      </w:r>
-    </w:p>
-    <w:p>
-      <w:pPr>
-        <w:rPr>
-          <w:sz w:val="28"/>
-          <w:szCs w:val="28"/>
-        </w:rPr>
-      </w:pPr>
-      <w:r>
-        <w:rPr>
-          <w:sz w:val="28"/>
-          <w:szCs w:val="28"/>
-        </w:rPr>
-        <w:t>FK</w:t>
-      </w:r>
-      <w:r>
-        <w:rPr>
-          <w:sz w:val="28"/>
-          <w:szCs w:val="28"/>
-        </w:rPr>
-        <w:t xml:space="preserve">: </w:t>
-      </w:r>
-      <w:proofErr w:type="spellStart"/>
-      <w:r>
-        <w:rPr>
-          <w:sz w:val="28"/>
-          <w:szCs w:val="28"/>
-        </w:rPr>
-        <w:t>idPartita</w:t>
-      </w:r>
-      <w:proofErr w:type="spellEnd"/>
-      <w:r>
-        <w:rPr>
-          <w:sz w:val="28"/>
-          <w:szCs w:val="28"/>
-        </w:rPr>
-        <w:t xml:space="preserve"> REFERENCES PARTITA</w:t>
-      </w:r>
-    </w:p>
-    <w:p>
-      <w:pPr>
-        <w:spacing w:after="0"/>
-        <w:rPr>
-          <w:sz w:val="28"/>
-          <w:szCs w:val="28"/>
-        </w:rPr>
-      </w:pPr>
-      <w:r>
-        <w:rPr>
-          <w:sz w:val="28"/>
-          <w:szCs w:val="28"/>
-        </w:rPr>
-        <w:t>ALLENAMENTO (</w:t>
-      </w:r>
-      <w:r>
-        <w:rPr>
-          <w:sz w:val="28"/>
-          <w:szCs w:val="28"/>
-          <w:u w:val="single"/>
-        </w:rPr>
-        <w:t>idSquadra</w:t>
-      </w:r>
-      <w:r>
-        <w:rPr>
-          <w:sz w:val="28"/>
-          <w:szCs w:val="28"/>
-        </w:rPr>
-        <w:t xml:space="preserve">, </w:t>
-      </w:r>
-      <w:r>
-        <w:rPr>
-          <w:sz w:val="28"/>
-          <w:szCs w:val="28"/>
-          <w:u w:val="single"/>
-        </w:rPr>
-        <w:t>giorno</w:t>
-      </w:r>
-      <w:r>
-        <w:rPr>
-          <w:sz w:val="28"/>
-          <w:szCs w:val="28"/>
-        </w:rPr>
-        <w:t xml:space="preserve">, </w:t>
-      </w:r>
-      <w:r>
-        <w:rPr>
-          <w:sz w:val="28"/>
-          <w:szCs w:val="28"/>
-          <w:u w:val="single"/>
-        </w:rPr>
-        <w:t>ora</w:t>
-      </w:r>
-      <w:r>
-        <w:rPr>
-          <w:sz w:val="28"/>
-          <w:szCs w:val="28"/>
-        </w:rPr>
-        <w:t>, durata, idPalestra)</w:t>
-      </w:r>
-    </w:p>
-    <w:p>
-      <w:pPr>
-        <w:spacing w:after="0"/>
-        <w:rPr>
-          <w:sz w:val="28"/>
-          <w:szCs w:val="28"/>
-        </w:rPr>
-      </w:pPr>
-      <w:r>
-        <w:rPr>
-          <w:sz w:val="28"/>
-          <w:szCs w:val="28"/>
-        </w:rPr>
-        <w:t xml:space="preserve">FK: </w:t>
-      </w:r>
-      <w:r>
-        <w:rPr>
-          <w:sz w:val="28"/>
-          <w:szCs w:val="28"/>
-        </w:rPr>
-        <w:t>idSquadra REFERENCE</w:t>
-      </w:r>
-      <w:r>
-        <w:rPr>
-          <w:sz w:val="28"/>
-          <w:szCs w:val="28"/>
-        </w:rPr>
-        <w:t>S</w:t>
-      </w:r>
-      <w:r>
-        <w:rPr>
-          <w:sz w:val="28"/>
-          <w:szCs w:val="28"/>
-        </w:rPr>
-        <w:t xml:space="preserve"> SQUADRA</w:t>
-      </w:r>
-    </w:p>
-    <w:p>
-      <w:pPr>
-        <w:rPr>
-          <w:sz w:val="28"/>
-          <w:szCs w:val="28"/>
-        </w:rPr>
-      </w:pPr>
-      <w:r>
-        <w:rPr>
-          <w:sz w:val="28"/>
-          <w:szCs w:val="28"/>
-        </w:rPr>
-        <w:t>FK: id</w:t>
-      </w:r>
-      <w:r>
-        <w:rPr>
-          <w:sz w:val="28"/>
-          <w:szCs w:val="28"/>
-        </w:rPr>
-        <w:t>Palestra REFERENCE</w:t>
-      </w:r>
-      <w:r>
-        <w:rPr>
-          <w:sz w:val="28"/>
-          <w:szCs w:val="28"/>
-        </w:rPr>
-        <w:t>S</w:t>
-      </w:r>
-      <w:r>
-        <w:rPr>
-          <w:sz w:val="28"/>
-          <w:szCs w:val="28"/>
-        </w:rPr>
-        <w:t xml:space="preserve"> PALESTRA</w:t>
-      </w:r>
-      <w:r>
-        <w:rPr>
-          <w:sz w:val="28"/>
-          <w:szCs w:val="28"/>
-        </w:rPr>
-        <w:t xml:space="preserve">    </w:t>
-      </w:r>
-    </w:p>
-    <w:p>
-      <w:pPr>
-        <w:spacing w:after="0"/>
-        <w:rPr>
-          <w:sz w:val="28"/>
-          <w:szCs w:val="28"/>
-        </w:rPr>
-      </w:pPr>
-      <w:r>
-        <w:rPr>
-          <w:sz w:val="28"/>
-          <w:szCs w:val="28"/>
-        </w:rPr>
-        <w:t>PALESTRA (</w:t>
-      </w:r>
-      <w:r>
-        <w:rPr>
-          <w:sz w:val="28"/>
-          <w:szCs w:val="28"/>
-          <w:u w:val="single"/>
-        </w:rPr>
-        <w:t>idPalestra</w:t>
-      </w:r>
-      <w:r>
-        <w:rPr>
-          <w:sz w:val="28"/>
-          <w:szCs w:val="28"/>
-        </w:rPr>
-        <w:t>, indirizzo, nome</w:t>
-      </w:r>
-      <w:r>
-        <w:rPr>
-          <w:sz w:val="28"/>
-          <w:szCs w:val="28"/>
-        </w:rPr>
-        <w:t xml:space="preserve">, </w:t>
-      </w:r>
-      <w:proofErr w:type="spellStart"/>
-      <w:r>
-        <w:rPr>
-          <w:sz w:val="28"/>
-          <w:szCs w:val="28"/>
-        </w:rPr>
-        <w:t>idAttrezzatura</w:t>
-      </w:r>
-      <w:proofErr w:type="spellEnd"/>
-      <w:r>
-        <w:rPr>
-          <w:sz w:val="28"/>
-          <w:szCs w:val="28"/>
-        </w:rPr>
-        <w:t>)</w:t>
-      </w:r>
-    </w:p>
-    <w:p>
-      <w:pPr>
-        <w:rPr>
-          <w:sz w:val="28"/>
-          <w:szCs w:val="28"/>
-        </w:rPr>
-      </w:pPr>
-      <w:r>
-        <w:rPr>
-          <w:sz w:val="28"/>
-          <w:szCs w:val="28"/>
-        </w:rPr>
-        <w:t xml:space="preserve">FK: </w:t>
-      </w:r>
-      <w:proofErr w:type="spellStart"/>
-      <w:r>
-        <w:rPr>
-          <w:sz w:val="28"/>
-          <w:szCs w:val="28"/>
-        </w:rPr>
-        <w:t>idAttrezzatura</w:t>
-      </w:r>
-      <w:proofErr w:type="spellEnd"/>
-      <w:r>
-        <w:rPr>
-          <w:sz w:val="28"/>
-          <w:szCs w:val="28"/>
-        </w:rPr>
-        <w:t xml:space="preserve"> REFERENCES ATTREZZATURA</w:t>
-      </w:r>
-    </w:p>
-    <w:p>
-      <w:pPr>
-        <w:rPr>
-          <w:sz w:val="28"/>
-          <w:szCs w:val="28"/>
-        </w:rPr>
-      </w:pPr>
-      <w:r>
-        <w:rPr>
-          <w:sz w:val="28"/>
-          <w:szCs w:val="28"/>
-        </w:rPr>
-        <w:t>ATTREZZ</w:t>
-      </w:r>
-      <w:r>
-        <w:rPr>
-          <w:sz w:val="28"/>
-          <w:szCs w:val="28"/>
-        </w:rPr>
-        <w:t>ATURA (</w:t>
-      </w:r>
-      <w:proofErr w:type="spellStart"/>
-      <w:r>
-        <w:rPr>
-          <w:sz w:val="28"/>
-          <w:szCs w:val="28"/>
-          <w:u w:val="single"/>
-        </w:rPr>
-        <w:t>idAttrezzatura</w:t>
-      </w:r>
-      <w:proofErr w:type="spellEnd"/>
-      <w:r>
-        <w:rPr>
-          <w:sz w:val="28"/>
-          <w:szCs w:val="28"/>
-          <w:u w:val="single"/>
-        </w:rPr>
-        <w:t xml:space="preserve">, </w:t>
-      </w:r>
-      <w:r>
-        <w:rPr>
-          <w:sz w:val="28"/>
-          <w:szCs w:val="28"/>
-        </w:rPr>
-        <w:t>quantità, descrizione)</w:t>
-      </w:r>
-    </w:p>
-    <w:p>
-      <w:pPr>
-        <w:spacing w:after="0"/>
-        <w:rPr>
-          <w:sz w:val="28"/>
-          <w:szCs w:val="28"/>
-        </w:rPr>
-      </w:pPr>
-      <w:r>
-        <w:rPr>
-          <w:sz w:val="28"/>
-          <w:szCs w:val="28"/>
-        </w:rPr>
-        <w:t>CAMPO ESTIVO (</w:t>
-      </w:r>
-      <w:proofErr w:type="spellStart"/>
-      <w:r>
-        <w:rPr>
-          <w:sz w:val="28"/>
-          <w:szCs w:val="28"/>
-          <w:u w:val="single"/>
-        </w:rPr>
-        <w:t>idCampoEstivo</w:t>
-      </w:r>
-      <w:proofErr w:type="spellEnd"/>
-      <w:r>
-        <w:rPr>
-          <w:sz w:val="28"/>
-          <w:szCs w:val="28"/>
-        </w:rPr>
-        <w:t>, anno, settimana, descrizione</w:t>
-      </w:r>
-      <w:r>
-        <w:rPr>
-          <w:sz w:val="28"/>
-          <w:szCs w:val="28"/>
-        </w:rPr>
-        <w:t xml:space="preserve">, </w:t>
-      </w:r>
-      <w:proofErr w:type="spellStart"/>
-      <w:r>
-        <w:rPr>
-          <w:sz w:val="28"/>
-          <w:szCs w:val="28"/>
-        </w:rPr>
-        <w:t>idAllenatore</w:t>
-      </w:r>
-      <w:proofErr w:type="spellEnd"/>
-      <w:r>
-        <w:rPr>
-          <w:sz w:val="28"/>
-          <w:szCs w:val="28"/>
-        </w:rPr>
-        <w:t xml:space="preserve">, </w:t>
-      </w:r>
-      <w:proofErr w:type="spellStart"/>
-      <w:r>
-        <w:rPr>
-          <w:sz w:val="28"/>
-          <w:szCs w:val="28"/>
-        </w:rPr>
-        <w:t>idGiocatore</w:t>
-      </w:r>
-      <w:proofErr w:type="spellEnd"/>
-      <w:r>
-        <w:rPr>
-          <w:sz w:val="28"/>
-          <w:szCs w:val="28"/>
-        </w:rPr>
-        <w:t>, idPalestra</w:t>
-      </w:r>
       <w:r>
         <w:rPr>
           <w:sz w:val="28"/>
@@ -23255,18 +22851,8 @@
           <w:szCs w:val="28"/>
           <w:lang w:val="en-GB"/>
         </w:rPr>
-        <w:t>)</w:t>
-      </w:r>
-      <w:proofErr w:type="gramStart"/>
-      <w:r>
-        <w:rPr>
-          <w:sz w:val="28"/>
-          <w:szCs w:val="28"/>
-          <w:lang w:val="en-GB"/>
-        </w:rPr>
-        <w:t>);</w:t>
-      </w:r>
-      <w:proofErr w:type="gramEnd"/>
+        <w:t>));</w:t>
+      </w:r>
     </w:p>
     <w:p>
       <w:pPr>
@@ -24419,18 +24005,8 @@
           <w:szCs w:val="28"/>
           <w:lang w:val="en-GB"/>
         </w:rPr>
-        <w:t>)</w:t>
-      </w:r>
-      <w:proofErr w:type="gramStart"/>
-      <w:r>
-        <w:rPr>
-          <w:sz w:val="28"/>
-          <w:szCs w:val="28"/>
-          <w:lang w:val="en-GB"/>
-        </w:rPr>
-        <w:t>);</w:t>
-      </w:r>
-      <w:proofErr w:type="gramEnd"/>
+        <w:t>));</w:t>
+      </w:r>
     </w:p>
     <w:p>
       <w:pPr>
@@ -24735,18 +24311,8 @@
           <w:szCs w:val="28"/>
           <w:lang w:val="en-GB"/>
         </w:rPr>
-        <w:t>)</w:t>
-      </w:r>
-      <w:proofErr w:type="gramStart"/>
-      <w:r>
-        <w:rPr>
-          <w:sz w:val="28"/>
-          <w:szCs w:val="28"/>
-          <w:lang w:val="en-GB"/>
-        </w:rPr>
-        <w:t>);</w:t>
-      </w:r>
-      <w:proofErr w:type="gramEnd"/>
+        <w:t>));</w:t>
+      </w:r>
     </w:p>
     <w:p>
       <w:pPr>
@@ -25115,6 +24681,7 @@
           <w:szCs w:val="28"/>
           <w:lang w:val="en-US"/>
         </w:rPr>
+        <w:lastRenderedPageBreak/>
         <w:t xml:space="preserve">     </w:t>
       </w:r>
       <w:r>
@@ -25167,18 +24734,8 @@
           <w:szCs w:val="28"/>
           <w:lang w:val="en-US"/>
         </w:rPr>
-        <w:t>)</w:t>
-      </w:r>
-      <w:proofErr w:type="gramStart"/>
-      <w:r>
-        <w:rPr>
-          <w:sz w:val="28"/>
-          <w:szCs w:val="28"/>
-          <w:lang w:val="en-US"/>
-        </w:rPr>
-        <w:t>);</w:t>
-      </w:r>
-      <w:proofErr w:type="gramEnd"/>
+        <w:t>));</w:t>
+      </w:r>
     </w:p>
     <w:p>
       <w:pPr>
@@ -25824,18 +25381,8 @@
           <w:szCs w:val="28"/>
           <w:lang w:val="en-GB"/>
         </w:rPr>
-        <w:t>)</w:t>
-      </w:r>
-      <w:proofErr w:type="gramStart"/>
-      <w:r>
-        <w:rPr>
-          <w:sz w:val="28"/>
-          <w:szCs w:val="28"/>
-          <w:lang w:val="en-GB"/>
-        </w:rPr>
-        <w:t>);</w:t>
-      </w:r>
-      <w:proofErr w:type="gramEnd"/>
+        <w:t>));</w:t>
+      </w:r>
     </w:p>
     <w:p>
       <w:pPr>
@@ -26292,18 +25839,8 @@
           <w:szCs w:val="28"/>
           <w:lang w:val="en-GB"/>
         </w:rPr>
-        <w:t>)</w:t>
-      </w:r>
-      <w:proofErr w:type="gramStart"/>
-      <w:r>
-        <w:rPr>
-          <w:sz w:val="28"/>
-          <w:szCs w:val="28"/>
-          <w:lang w:val="en-GB"/>
-        </w:rPr>
-        <w:t>);</w:t>
-      </w:r>
-      <w:proofErr w:type="gramEnd"/>
+        <w:t>));</w:t>
+      </w:r>
     </w:p>
     <w:p>
       <w:pPr>
@@ -26771,18 +26308,8 @@
           <w:szCs w:val="28"/>
           <w:lang w:val="en-GB"/>
         </w:rPr>
-        <w:t>)</w:t>
-      </w:r>
-      <w:proofErr w:type="gramStart"/>
-      <w:r>
-        <w:rPr>
-          <w:sz w:val="28"/>
-          <w:szCs w:val="28"/>
-          <w:lang w:val="en-GB"/>
-        </w:rPr>
-        <w:t>);</w:t>
-      </w:r>
-      <w:proofErr w:type="gramEnd"/>
+        <w:t>));</w:t>
+      </w:r>
     </w:p>
     <w:p>
       <w:pPr>
@@ -27147,18 +26674,8 @@
           <w:szCs w:val="28"/>
           <w:lang w:val="en-GB"/>
         </w:rPr>
-        <w:t>)</w:t>
-      </w:r>
-      <w:proofErr w:type="gramStart"/>
-      <w:r>
-        <w:rPr>
-          <w:sz w:val="28"/>
-          <w:szCs w:val="28"/>
-          <w:lang w:val="en-GB"/>
-        </w:rPr>
-        <w:t>);</w:t>
-      </w:r>
-      <w:proofErr w:type="gramEnd"/>
+        <w:t>));</w:t>
+      </w:r>
     </w:p>
     <w:p>
       <w:pPr>
@@ -27454,6 +26971,7 @@
           <w:szCs w:val="28"/>
           <w:lang w:val="en-GB"/>
         </w:rPr>
+        <w:lastRenderedPageBreak/>
         <w:t xml:space="preserve">     </w:t>
       </w:r>
       <w:proofErr w:type="spellStart"/>
@@ -27622,7 +27140,6 @@
           <w:szCs w:val="28"/>
           <w:lang w:val="en-GB"/>
         </w:rPr>
-        <w:lastRenderedPageBreak/>
         <w:t xml:space="preserve">     </w:t>
       </w:r>
       <w:proofErr w:type="spellStart"/>
@@ -27804,18 +27321,8 @@
           <w:szCs w:val="28"/>
           <w:lang w:val="en-GB"/>
         </w:rPr>
-        <w:t>)</w:t>
-      </w:r>
-      <w:proofErr w:type="gramStart"/>
-      <w:r>
-        <w:rPr>
-          <w:sz w:val="28"/>
-          <w:szCs w:val="28"/>
-          <w:lang w:val="en-GB"/>
-        </w:rPr>
-        <w:t>);</w:t>
-      </w:r>
-      <w:proofErr w:type="gramEnd"/>
+        <w:t>));</w:t>
+      </w:r>
     </w:p>
     <w:p>
       <w:pPr>
@@ -28033,18 +27540,8 @@
           <w:szCs w:val="28"/>
           <w:lang w:val="en-GB"/>
         </w:rPr>
-        <w:t>)</w:t>
-      </w:r>
-      <w:proofErr w:type="gramStart"/>
-      <w:r>
-        <w:rPr>
-          <w:sz w:val="28"/>
-          <w:szCs w:val="28"/>
-          <w:lang w:val="en-GB"/>
-        </w:rPr>
-        <w:t>);</w:t>
-      </w:r>
-      <w:proofErr w:type="gramEnd"/>
+        <w:t>));</w:t>
+      </w:r>
     </w:p>
     <w:p>
       <w:pPr>
@@ -28216,15 +27713,7 @@
           <w:szCs w:val="28"/>
           <w:lang w:val="en-GB"/>
         </w:rPr>
-        <w:t>15)</w:t>
-      </w:r>
-      <w:r>
-        <w:rPr>
-          <w:sz w:val="28"/>
-          <w:szCs w:val="28"/>
-          <w:lang w:val="en-GB"/>
-        </w:rPr>
-        <w:t xml:space="preserve"> </w:t>
+        <w:t xml:space="preserve">15) </w:t>
       </w:r>
       <w:r>
         <w:rPr>
@@ -29248,14 +28737,7 @@
           <w:sz w:val="28"/>
           <w:szCs w:val="28"/>
         </w:rPr>
-        <w:t>cator</w:t>
-      </w:r>
-      <w:r>
-        <w:rPr>
-          <w:sz w:val="28"/>
-          <w:szCs w:val="28"/>
-        </w:rPr>
-        <w:t>e</w:t>
+        <w:t>catore</w:t>
       </w:r>
       <w:proofErr w:type="spellEnd"/>
       <w:r>
@@ -29369,15 +28851,7 @@
           <w:sz w:val="28"/>
           <w:szCs w:val="28"/>
         </w:rPr>
-        <w:t>INT NOT NUL</w:t>
-      </w:r>
-      <w:r>
-        <w:rPr>
-          <w:color w:val="4472C4" w:themeColor="accent1"/>
-          <w:sz w:val="28"/>
-          <w:szCs w:val="28"/>
-        </w:rPr>
-        <w:t>L</w:t>
+        <w:t>INT NOT NULL</w:t>
       </w:r>
       <w:r>
         <w:rPr>
@@ -29632,18 +29106,8 @@
           <w:szCs w:val="28"/>
           <w:lang w:val="en-US"/>
         </w:rPr>
-        <w:t>)</w:t>
-      </w:r>
-      <w:proofErr w:type="gramStart"/>
-      <w:r>
-        <w:rPr>
-          <w:sz w:val="28"/>
-          <w:szCs w:val="28"/>
-          <w:lang w:val="en-US"/>
-        </w:rPr>
-        <w:t>);</w:t>
-      </w:r>
-      <w:proofErr w:type="gramEnd"/>
+        <w:t>));</w:t>
+      </w:r>
     </w:p>
     <w:p>
       <w:pPr>
@@ -29677,6 +29141,7 @@
           <w:szCs w:val="28"/>
           <w:lang w:val="en-US"/>
         </w:rPr>
+        <w:lastRenderedPageBreak/>
         <w:t xml:space="preserve">CREATE </w:t>
       </w:r>
       <w:r>
@@ -30036,18 +29501,8 @@
           <w:szCs w:val="28"/>
           <w:lang w:val="en-US"/>
         </w:rPr>
-        <w:t>)</w:t>
-      </w:r>
-      <w:proofErr w:type="gramStart"/>
-      <w:r>
-        <w:rPr>
-          <w:sz w:val="28"/>
-          <w:szCs w:val="28"/>
-          <w:lang w:val="en-US"/>
-        </w:rPr>
-        <w:t>);</w:t>
-      </w:r>
-      <w:proofErr w:type="gramEnd"/>
+        <w:t>));</w:t>
+      </w:r>
     </w:p>
     <w:p>
       <w:pPr>
@@ -30531,18 +29986,8 @@
           <w:szCs w:val="28"/>
           <w:lang w:val="en-US"/>
         </w:rPr>
-        <w:t>)</w:t>
-      </w:r>
-      <w:proofErr w:type="gramStart"/>
-      <w:r>
-        <w:rPr>
-          <w:sz w:val="28"/>
-          <w:szCs w:val="28"/>
-          <w:lang w:val="en-US"/>
-        </w:rPr>
-        <w:t>);</w:t>
-      </w:r>
-      <w:proofErr w:type="gramEnd"/>
+        <w:t>));</w:t>
+      </w:r>
     </w:p>
     <w:p>
       <w:pPr>
@@ -31150,18 +30595,8 @@
           <w:szCs w:val="28"/>
           <w:lang w:val="en-US"/>
         </w:rPr>
-        <w:t>)</w:t>
-      </w:r>
-      <w:proofErr w:type="gramStart"/>
-      <w:r>
-        <w:rPr>
-          <w:sz w:val="28"/>
-          <w:szCs w:val="28"/>
-          <w:lang w:val="en-US"/>
-        </w:rPr>
-        <w:t>);</w:t>
-      </w:r>
-      <w:proofErr w:type="gramEnd"/>
+        <w:t>));</w:t>
+      </w:r>
     </w:p>
     <w:p>
       <w:pPr>
@@ -31458,18 +30893,8 @@
           <w:szCs w:val="28"/>
           <w:lang w:val="en-GB"/>
         </w:rPr>
-        <w:t>)</w:t>
-      </w:r>
-      <w:proofErr w:type="gramStart"/>
-      <w:r>
-        <w:rPr>
-          <w:sz w:val="28"/>
-          <w:szCs w:val="28"/>
-          <w:lang w:val="en-GB"/>
-        </w:rPr>
-        <w:t>);</w:t>
-      </w:r>
-      <w:proofErr w:type="gramEnd"/>
+        <w:t>));</w:t>
+      </w:r>
     </w:p>
     <w:p>
       <w:pPr>
@@ -31755,7 +31180,7 @@
           <w:szCs w:val="28"/>
           <w:lang w:val="en-GB"/>
         </w:rPr>
-        <w:t>, i</w:t>
+        <w:t xml:space="preserve">, </w:t>
       </w:r>
       <w:proofErr w:type="spellStart"/>
       <w:r>
@@ -31764,7 +31189,7 @@
           <w:szCs w:val="28"/>
           <w:lang w:val="en-GB"/>
         </w:rPr>
-        <w:t>d</w:t>
+        <w:t>id</w:t>
       </w:r>
       <w:r>
         <w:rPr>
@@ -31781,18 +31206,8 @@
           <w:szCs w:val="28"/>
           <w:lang w:val="en-GB"/>
         </w:rPr>
-        <w:t>)</w:t>
-      </w:r>
-      <w:proofErr w:type="gramStart"/>
-      <w:r>
-        <w:rPr>
-          <w:sz w:val="28"/>
-          <w:szCs w:val="28"/>
-          <w:lang w:val="en-GB"/>
-        </w:rPr>
-        <w:t>);</w:t>
-      </w:r>
-      <w:proofErr w:type="gramEnd"/>
+        <w:t>));</w:t>
+      </w:r>
     </w:p>
     <w:p>
       <w:pPr>
@@ -31983,7 +31398,23 @@
           <w:sz w:val="28"/>
           <w:szCs w:val="28"/>
         </w:rPr>
-        <w:t xml:space="preserve"> (idPalestra, </w:t>
+        <w:t xml:space="preserve"> (</w:t>
+      </w:r>
+      <w:proofErr w:type="spellStart"/>
+      <w:r>
+        <w:rPr>
+          <w:sz w:val="28"/>
+          <w:szCs w:val="28"/>
+        </w:rPr>
+        <w:t>idPalestra</w:t>
+      </w:r>
+      <w:proofErr w:type="spellEnd"/>
+      <w:r>
+        <w:rPr>
+          <w:sz w:val="28"/>
+          <w:szCs w:val="28"/>
+        </w:rPr>
+        <w:t xml:space="preserve">, </w:t>
       </w:r>
       <w:proofErr w:type="spellStart"/>
       <w:r>
@@ -32031,6 +31462,7 @@
           <w:sz w:val="32"/>
           <w:szCs w:val="32"/>
         </w:rPr>
+        <w:lastRenderedPageBreak/>
         <w:t>QUERY</w:t>
       </w:r>
     </w:p>
@@ -32125,17 +31557,8 @@
           <w:sz w:val="24"/>
           <w:szCs w:val="24"/>
         </w:rPr>
-        <w:t xml:space="preserve">, </w:t>
-      </w:r>
-      <w:proofErr w:type="gramStart"/>
-      <w:r>
-        <w:rPr>
-          <w:sz w:val="24"/>
-          <w:szCs w:val="24"/>
-        </w:rPr>
-        <w:t>email</w:t>
-      </w:r>
-      <w:proofErr w:type="gramEnd"/>
+        <w:t>, email</w:t>
+      </w:r>
       <w:r>
         <w:rPr>
           <w:sz w:val="24"/>
@@ -32176,14 +31599,7 @@
           <w:sz w:val="24"/>
           <w:szCs w:val="24"/>
         </w:rPr>
-        <w:t xml:space="preserve"> ?, ?, </w:t>
-      </w:r>
-      <w:r>
-        <w:rPr>
-          <w:sz w:val="24"/>
-          <w:szCs w:val="24"/>
-        </w:rPr>
-        <w:t>?</w:t>
+        <w:t xml:space="preserve"> ?, ?, ?</w:t>
       </w:r>
       <w:r>
         <w:rPr>
@@ -32298,23 +31714,7 @@
           <w:sz w:val="24"/>
           <w:szCs w:val="24"/>
         </w:rPr>
-        <w:t xml:space="preserve">, </w:t>
-      </w:r>
-      <w:proofErr w:type="gramStart"/>
-      <w:r>
-        <w:rPr>
-          <w:sz w:val="24"/>
-          <w:szCs w:val="24"/>
-        </w:rPr>
-        <w:t>email</w:t>
-      </w:r>
-      <w:proofErr w:type="gramEnd"/>
-      <w:r>
-        <w:rPr>
-          <w:sz w:val="24"/>
-          <w:szCs w:val="24"/>
-        </w:rPr>
-        <w:t xml:space="preserve">, </w:t>
+        <w:t xml:space="preserve">, email, </w:t>
       </w:r>
       <w:proofErr w:type="spellStart"/>
       <w:r>
@@ -32364,21 +31764,7 @@
           <w:sz w:val="24"/>
           <w:szCs w:val="24"/>
         </w:rPr>
-        <w:t xml:space="preserve"> ?, ?, ?, ?, ?</w:t>
-      </w:r>
-      <w:r>
-        <w:rPr>
-          <w:sz w:val="24"/>
-          <w:szCs w:val="24"/>
-        </w:rPr>
-        <w:t>,?</w:t>
-      </w:r>
-      <w:r>
-        <w:rPr>
-          <w:sz w:val="24"/>
-          <w:szCs w:val="24"/>
-        </w:rPr>
-        <w:t>)</w:t>
+        <w:t xml:space="preserve"> ?, ?, ?, ?, ?,?)</w:t>
       </w:r>
     </w:p>
     <w:p>
@@ -32428,8 +31814,17 @@
           <w:sz w:val="24"/>
           <w:szCs w:val="24"/>
         </w:rPr>
-        <w:t>, idSquadra</w:t>
-      </w:r>
+        <w:t xml:space="preserve">, </w:t>
+      </w:r>
+      <w:proofErr w:type="spellStart"/>
+      <w:r>
+        <w:rPr>
+          <w:sz w:val="24"/>
+          <w:szCs w:val="24"/>
+        </w:rPr>
+        <w:t>idSquadra</w:t>
+      </w:r>
+      <w:proofErr w:type="spellEnd"/>
       <w:r>
         <w:rPr>
           <w:sz w:val="24"/>
@@ -32770,47 +32165,13 @@
         </w:rPr>
         <w:t xml:space="preserve"> </w:t>
       </w:r>
-      <w:proofErr w:type="spellStart"/>
-      <w:r>
-        <w:rPr>
-          <w:sz w:val="28"/>
-          <w:szCs w:val="28"/>
-        </w:rPr>
-        <w:t>Creare</w:t>
-      </w:r>
-      <w:proofErr w:type="spellEnd"/>
-      <w:r>
-        <w:rPr>
-          <w:sz w:val="28"/>
-          <w:szCs w:val="28"/>
-        </w:rPr>
-        <w:t xml:space="preserve"> </w:t>
-      </w:r>
-      <w:proofErr w:type="spellStart"/>
-      <w:r>
-        <w:rPr>
-          <w:sz w:val="28"/>
-          <w:szCs w:val="28"/>
-        </w:rPr>
-        <w:t>una</w:t>
-      </w:r>
-      <w:proofErr w:type="spellEnd"/>
-      <w:r>
-        <w:rPr>
-          <w:sz w:val="28"/>
-          <w:szCs w:val="28"/>
-        </w:rPr>
-        <w:t xml:space="preserve"> </w:t>
-      </w:r>
-      <w:proofErr w:type="spellStart"/>
-      <w:r>
-        <w:rPr>
-          <w:sz w:val="28"/>
-          <w:szCs w:val="28"/>
-        </w:rPr>
-        <w:t>squadra</w:t>
-      </w:r>
-      <w:proofErr w:type="spellEnd"/>
+      <w:r>
+        <w:rPr>
+          <w:sz w:val="28"/>
+          <w:szCs w:val="28"/>
+        </w:rPr>
+        <w:t>Creare una squadra</w:t>
+      </w:r>
     </w:p>
     <w:p>
       <w:pPr>
@@ -32845,6 +32206,7 @@
         </w:rPr>
         <w:t xml:space="preserve"> (</w:t>
       </w:r>
+      <w:proofErr w:type="spellStart"/>
       <w:r>
         <w:rPr>
           <w:sz w:val="24"/>
@@ -32852,6 +32214,7 @@
         </w:rPr>
         <w:t>idSquadra</w:t>
       </w:r>
+      <w:proofErr w:type="spellEnd"/>
       <w:r>
         <w:rPr>
           <w:sz w:val="24"/>
@@ -33117,7 +32480,6 @@
         </w:rPr>
         <w:t xml:space="preserve"> </w:t>
       </w:r>
-      <w:proofErr w:type="spellStart"/>
       <w:r>
         <w:rPr>
           <w:sz w:val="24"/>
@@ -33125,7 +32487,6 @@
         </w:rPr>
         <w:t>appartiene</w:t>
       </w:r>
-      <w:proofErr w:type="spellEnd"/>
     </w:p>
     <w:p>
       <w:pPr>
@@ -33363,14 +32724,7 @@
           <w:sz w:val="24"/>
           <w:szCs w:val="24"/>
         </w:rPr>
-        <w:t>id</w:t>
-      </w:r>
-      <w:r>
-        <w:rPr>
-          <w:sz w:val="24"/>
-          <w:szCs w:val="24"/>
-        </w:rPr>
-        <w:t>Allenatore</w:t>
+        <w:t>idAllenatore</w:t>
       </w:r>
       <w:proofErr w:type="spellEnd"/>
       <w:r>
@@ -33378,8 +32732,17 @@
           <w:sz w:val="24"/>
           <w:szCs w:val="24"/>
         </w:rPr>
-        <w:t>, idSquadra</w:t>
-      </w:r>
+        <w:t xml:space="preserve">, </w:t>
+      </w:r>
+      <w:proofErr w:type="spellStart"/>
+      <w:r>
+        <w:rPr>
+          <w:sz w:val="24"/>
+          <w:szCs w:val="24"/>
+        </w:rPr>
+        <w:t>idSquadra</w:t>
+      </w:r>
+      <w:proofErr w:type="spellEnd"/>
       <w:r>
         <w:rPr>
           <w:sz w:val="24"/>
@@ -33679,6 +33042,7 @@
           <w:sz w:val="28"/>
           <w:szCs w:val="28"/>
         </w:rPr>
+        <w:lastRenderedPageBreak/>
         <w:t>OP</w:t>
       </w:r>
       <w:r>
@@ -34301,28 +33665,7 @@
           <w:sz w:val="24"/>
           <w:szCs w:val="24"/>
         </w:rPr>
-        <w:t xml:space="preserve"> </w:t>
-      </w:r>
-      <w:r>
-        <w:rPr>
-          <w:sz w:val="24"/>
-          <w:szCs w:val="24"/>
-        </w:rPr>
-        <w:t>dispone</w:t>
-      </w:r>
-      <w:r>
-        <w:rPr>
-          <w:sz w:val="24"/>
-          <w:szCs w:val="24"/>
-        </w:rPr>
-        <w:t xml:space="preserve"> </w:t>
-      </w:r>
-      <w:r>
-        <w:rPr>
-          <w:sz w:val="24"/>
-          <w:szCs w:val="24"/>
-        </w:rPr>
-        <w:t>D</w:t>
+        <w:t xml:space="preserve"> dispone D</w:t>
       </w:r>
     </w:p>
     <w:p>
@@ -34357,14 +33700,7 @@
           <w:sz w:val="24"/>
           <w:szCs w:val="24"/>
         </w:rPr>
-        <w:t>D</w:t>
-      </w:r>
-      <w:r>
-        <w:rPr>
-          <w:sz w:val="24"/>
-          <w:szCs w:val="24"/>
-        </w:rPr>
-        <w:t>.id</w:t>
+        <w:t>D.id</w:t>
       </w:r>
       <w:r>
         <w:rPr>
@@ -34396,7 +33732,6 @@
           <w:sz w:val="28"/>
           <w:szCs w:val="28"/>
         </w:rPr>
-        <w:lastRenderedPageBreak/>
         <w:t>OP-1</w:t>
       </w:r>
       <w:r>
@@ -35335,6 +34670,7 @@
           <w:sz w:val="28"/>
           <w:szCs w:val="28"/>
         </w:rPr>
+        <w:lastRenderedPageBreak/>
         <w:t>OP-1</w:t>
       </w:r>
       <w:r>
@@ -36111,14 +35447,7 @@
           <w:sz w:val="28"/>
           <w:szCs w:val="28"/>
         </w:rPr>
-        <w:t xml:space="preserve"> Visualizzare i materiali disponibil</w:t>
-      </w:r>
-      <w:r>
-        <w:rPr>
-          <w:sz w:val="28"/>
-          <w:szCs w:val="28"/>
-        </w:rPr>
-        <w:t>i</w:t>
+        <w:t xml:space="preserve"> Visualizzare i materiali disponibili</w:t>
       </w:r>
     </w:p>
     <w:p>

</xml_diff>